<commit_message>
Replaced Lists with ILists.
Most useless change I've ever made.
</commit_message>
<xml_diff>
--- a/Changelog2.docx
+++ b/Changelog2.docx
@@ -2089,6 +2089,2434 @@
       <w:r>
         <w:t>Reason: Something else.</w:t>
       </w:r>
+    </w:p>
+    <w:p/>
+    <w:p>
+      <w:r>
+        <w:t>Before:</w:t>
+      </w:r>
+    </w:p>
+    <w:p>
+      <w:pPr>
+        <w:autoSpaceDE w:val="0"/>
+        <w:autoSpaceDN w:val="0"/>
+        <w:adjustRightInd w:val="0"/>
+        <w:spacing w:after="0" w:line="240" w:lineRule="auto"/>
+        <w:ind w:firstLine="720"/>
+        <w:rPr>
+          <w:rFonts w:ascii="Consolas" w:hAnsi="Consolas" w:cs="Consolas"/>
+          <w:sz w:val="19"/>
+          <w:szCs w:val="19"/>
+        </w:rPr>
+      </w:pPr>
+      <w:proofErr w:type="gramStart"/>
+      <w:r>
+        <w:rPr>
+          <w:rFonts w:ascii="Consolas" w:hAnsi="Consolas" w:cs="Consolas"/>
+          <w:color w:val="0000FF"/>
+          <w:sz w:val="19"/>
+          <w:szCs w:val="19"/>
+        </w:rPr>
+        <w:t>public</w:t>
+      </w:r>
+      <w:proofErr w:type="gramEnd"/>
+      <w:r>
+        <w:rPr>
+          <w:rFonts w:ascii="Consolas" w:hAnsi="Consolas" w:cs="Consolas"/>
+          <w:sz w:val="19"/>
+          <w:szCs w:val="19"/>
+        </w:rPr>
+        <w:t xml:space="preserve"> </w:t>
+      </w:r>
+      <w:r>
+        <w:rPr>
+          <w:rFonts w:ascii="Consolas" w:hAnsi="Consolas" w:cs="Consolas"/>
+          <w:color w:val="2B91AF"/>
+          <w:sz w:val="19"/>
+          <w:szCs w:val="19"/>
+        </w:rPr>
+        <w:t>List</w:t>
+      </w:r>
+      <w:r>
+        <w:rPr>
+          <w:rFonts w:ascii="Consolas" w:hAnsi="Consolas" w:cs="Consolas"/>
+          <w:sz w:val="19"/>
+          <w:szCs w:val="19"/>
+        </w:rPr>
+        <w:t>&lt;</w:t>
+      </w:r>
+      <w:proofErr w:type="spellStart"/>
+      <w:r>
+        <w:rPr>
+          <w:rFonts w:ascii="Consolas" w:hAnsi="Consolas" w:cs="Consolas"/>
+          <w:color w:val="0000FF"/>
+          <w:sz w:val="19"/>
+          <w:szCs w:val="19"/>
+        </w:rPr>
+        <w:t>int</w:t>
+      </w:r>
+      <w:proofErr w:type="spellEnd"/>
+      <w:r>
+        <w:rPr>
+          <w:rFonts w:ascii="Consolas" w:hAnsi="Consolas" w:cs="Consolas"/>
+          <w:sz w:val="19"/>
+          <w:szCs w:val="19"/>
+        </w:rPr>
+        <w:t xml:space="preserve">&gt; </w:t>
+      </w:r>
+      <w:proofErr w:type="spellStart"/>
+      <w:r>
+        <w:rPr>
+          <w:rFonts w:ascii="Consolas" w:hAnsi="Consolas" w:cs="Consolas"/>
+          <w:sz w:val="19"/>
+          <w:szCs w:val="19"/>
+        </w:rPr>
+        <w:t>TopRow</w:t>
+      </w:r>
+      <w:proofErr w:type="spellEnd"/>
+    </w:p>
+    <w:p>
+      <w:pPr>
+        <w:autoSpaceDE w:val="0"/>
+        <w:autoSpaceDN w:val="0"/>
+        <w:adjustRightInd w:val="0"/>
+        <w:spacing w:after="0" w:line="240" w:lineRule="auto"/>
+        <w:rPr>
+          <w:rFonts w:ascii="Consolas" w:hAnsi="Consolas" w:cs="Consolas"/>
+          <w:sz w:val="19"/>
+          <w:szCs w:val="19"/>
+        </w:rPr>
+      </w:pPr>
+      <w:r>
+        <w:rPr>
+          <w:rFonts w:ascii="Consolas" w:hAnsi="Consolas" w:cs="Consolas"/>
+          <w:sz w:val="19"/>
+          <w:szCs w:val="19"/>
+        </w:rPr>
+        <w:t xml:space="preserve">        {</w:t>
+      </w:r>
+    </w:p>
+    <w:p>
+      <w:pPr>
+        <w:autoSpaceDE w:val="0"/>
+        <w:autoSpaceDN w:val="0"/>
+        <w:adjustRightInd w:val="0"/>
+        <w:spacing w:after="0" w:line="240" w:lineRule="auto"/>
+        <w:rPr>
+          <w:rFonts w:ascii="Consolas" w:hAnsi="Consolas" w:cs="Consolas"/>
+          <w:sz w:val="19"/>
+          <w:szCs w:val="19"/>
+        </w:rPr>
+      </w:pPr>
+      <w:r>
+        <w:rPr>
+          <w:rFonts w:ascii="Consolas" w:hAnsi="Consolas" w:cs="Consolas"/>
+          <w:sz w:val="19"/>
+          <w:szCs w:val="19"/>
+        </w:rPr>
+        <w:t xml:space="preserve">            </w:t>
+      </w:r>
+      <w:proofErr w:type="gramStart"/>
+      <w:r>
+        <w:rPr>
+          <w:rFonts w:ascii="Consolas" w:hAnsi="Consolas" w:cs="Consolas"/>
+          <w:color w:val="0000FF"/>
+          <w:sz w:val="19"/>
+          <w:szCs w:val="19"/>
+        </w:rPr>
+        <w:t>get</w:t>
+      </w:r>
+      <w:proofErr w:type="gramEnd"/>
+      <w:r>
+        <w:rPr>
+          <w:rFonts w:ascii="Consolas" w:hAnsi="Consolas" w:cs="Consolas"/>
+          <w:sz w:val="19"/>
+          <w:szCs w:val="19"/>
+        </w:rPr>
+        <w:t xml:space="preserve"> { </w:t>
+      </w:r>
+      <w:r>
+        <w:rPr>
+          <w:rFonts w:ascii="Consolas" w:hAnsi="Consolas" w:cs="Consolas"/>
+          <w:color w:val="0000FF"/>
+          <w:sz w:val="19"/>
+          <w:szCs w:val="19"/>
+        </w:rPr>
+        <w:t>return</w:t>
+      </w:r>
+      <w:r>
+        <w:rPr>
+          <w:rFonts w:ascii="Consolas" w:hAnsi="Consolas" w:cs="Consolas"/>
+          <w:sz w:val="19"/>
+          <w:szCs w:val="19"/>
+        </w:rPr>
+        <w:t xml:space="preserve"> </w:t>
+      </w:r>
+      <w:proofErr w:type="spellStart"/>
+      <w:r>
+        <w:rPr>
+          <w:rFonts w:ascii="Consolas" w:hAnsi="Consolas" w:cs="Consolas"/>
+          <w:sz w:val="19"/>
+          <w:szCs w:val="19"/>
+        </w:rPr>
+        <w:t>topRow</w:t>
+      </w:r>
+      <w:proofErr w:type="spellEnd"/>
+      <w:r>
+        <w:rPr>
+          <w:rFonts w:ascii="Consolas" w:hAnsi="Consolas" w:cs="Consolas"/>
+          <w:sz w:val="19"/>
+          <w:szCs w:val="19"/>
+        </w:rPr>
+        <w:t>; }</w:t>
+      </w:r>
+    </w:p>
+    <w:p>
+      <w:pPr>
+        <w:autoSpaceDE w:val="0"/>
+        <w:autoSpaceDN w:val="0"/>
+        <w:adjustRightInd w:val="0"/>
+        <w:spacing w:after="0" w:line="240" w:lineRule="auto"/>
+        <w:rPr>
+          <w:rFonts w:ascii="Consolas" w:hAnsi="Consolas" w:cs="Consolas"/>
+          <w:sz w:val="19"/>
+          <w:szCs w:val="19"/>
+        </w:rPr>
+      </w:pPr>
+      <w:r>
+        <w:rPr>
+          <w:rFonts w:ascii="Consolas" w:hAnsi="Consolas" w:cs="Consolas"/>
+          <w:sz w:val="19"/>
+          <w:szCs w:val="19"/>
+        </w:rPr>
+        <w:t xml:space="preserve">        }</w:t>
+      </w:r>
+    </w:p>
+    <w:p>
+      <w:pPr>
+        <w:autoSpaceDE w:val="0"/>
+        <w:autoSpaceDN w:val="0"/>
+        <w:adjustRightInd w:val="0"/>
+        <w:spacing w:after="0" w:line="240" w:lineRule="auto"/>
+        <w:rPr>
+          <w:rFonts w:ascii="Consolas" w:hAnsi="Consolas" w:cs="Consolas"/>
+          <w:sz w:val="19"/>
+          <w:szCs w:val="19"/>
+        </w:rPr>
+      </w:pPr>
+    </w:p>
+    <w:p>
+      <w:pPr>
+        <w:autoSpaceDE w:val="0"/>
+        <w:autoSpaceDN w:val="0"/>
+        <w:adjustRightInd w:val="0"/>
+        <w:spacing w:after="0" w:line="240" w:lineRule="auto"/>
+        <w:rPr>
+          <w:rFonts w:ascii="Consolas" w:hAnsi="Consolas" w:cs="Consolas"/>
+          <w:sz w:val="19"/>
+          <w:szCs w:val="19"/>
+        </w:rPr>
+      </w:pPr>
+      <w:r>
+        <w:rPr>
+          <w:rFonts w:ascii="Consolas" w:hAnsi="Consolas" w:cs="Consolas"/>
+          <w:sz w:val="19"/>
+          <w:szCs w:val="19"/>
+        </w:rPr>
+        <w:t xml:space="preserve">        </w:t>
+      </w:r>
+      <w:proofErr w:type="gramStart"/>
+      <w:r>
+        <w:rPr>
+          <w:rFonts w:ascii="Consolas" w:hAnsi="Consolas" w:cs="Consolas"/>
+          <w:color w:val="0000FF"/>
+          <w:sz w:val="19"/>
+          <w:szCs w:val="19"/>
+        </w:rPr>
+        <w:t>public</w:t>
+      </w:r>
+      <w:proofErr w:type="gramEnd"/>
+      <w:r>
+        <w:rPr>
+          <w:rFonts w:ascii="Consolas" w:hAnsi="Consolas" w:cs="Consolas"/>
+          <w:sz w:val="19"/>
+          <w:szCs w:val="19"/>
+        </w:rPr>
+        <w:t xml:space="preserve"> </w:t>
+      </w:r>
+      <w:r>
+        <w:rPr>
+          <w:rFonts w:ascii="Consolas" w:hAnsi="Consolas" w:cs="Consolas"/>
+          <w:color w:val="2B91AF"/>
+          <w:sz w:val="19"/>
+          <w:szCs w:val="19"/>
+        </w:rPr>
+        <w:t>List</w:t>
+      </w:r>
+      <w:r>
+        <w:rPr>
+          <w:rFonts w:ascii="Consolas" w:hAnsi="Consolas" w:cs="Consolas"/>
+          <w:sz w:val="19"/>
+          <w:szCs w:val="19"/>
+        </w:rPr>
+        <w:t>&lt;</w:t>
+      </w:r>
+      <w:proofErr w:type="spellStart"/>
+      <w:r>
+        <w:rPr>
+          <w:rFonts w:ascii="Consolas" w:hAnsi="Consolas" w:cs="Consolas"/>
+          <w:color w:val="0000FF"/>
+          <w:sz w:val="19"/>
+          <w:szCs w:val="19"/>
+        </w:rPr>
+        <w:t>int</w:t>
+      </w:r>
+      <w:proofErr w:type="spellEnd"/>
+      <w:r>
+        <w:rPr>
+          <w:rFonts w:ascii="Consolas" w:hAnsi="Consolas" w:cs="Consolas"/>
+          <w:sz w:val="19"/>
+          <w:szCs w:val="19"/>
+        </w:rPr>
+        <w:t xml:space="preserve">&gt; </w:t>
+      </w:r>
+      <w:proofErr w:type="spellStart"/>
+      <w:r>
+        <w:rPr>
+          <w:rFonts w:ascii="Consolas" w:hAnsi="Consolas" w:cs="Consolas"/>
+          <w:sz w:val="19"/>
+          <w:szCs w:val="19"/>
+        </w:rPr>
+        <w:t>MidRow</w:t>
+      </w:r>
+      <w:proofErr w:type="spellEnd"/>
+    </w:p>
+    <w:p>
+      <w:pPr>
+        <w:autoSpaceDE w:val="0"/>
+        <w:autoSpaceDN w:val="0"/>
+        <w:adjustRightInd w:val="0"/>
+        <w:spacing w:after="0" w:line="240" w:lineRule="auto"/>
+        <w:rPr>
+          <w:rFonts w:ascii="Consolas" w:hAnsi="Consolas" w:cs="Consolas"/>
+          <w:sz w:val="19"/>
+          <w:szCs w:val="19"/>
+        </w:rPr>
+      </w:pPr>
+      <w:r>
+        <w:rPr>
+          <w:rFonts w:ascii="Consolas" w:hAnsi="Consolas" w:cs="Consolas"/>
+          <w:sz w:val="19"/>
+          <w:szCs w:val="19"/>
+        </w:rPr>
+        <w:t xml:space="preserve">        {</w:t>
+      </w:r>
+    </w:p>
+    <w:p>
+      <w:pPr>
+        <w:autoSpaceDE w:val="0"/>
+        <w:autoSpaceDN w:val="0"/>
+        <w:adjustRightInd w:val="0"/>
+        <w:spacing w:after="0" w:line="240" w:lineRule="auto"/>
+        <w:rPr>
+          <w:rFonts w:ascii="Consolas" w:hAnsi="Consolas" w:cs="Consolas"/>
+          <w:sz w:val="19"/>
+          <w:szCs w:val="19"/>
+        </w:rPr>
+      </w:pPr>
+      <w:r>
+        <w:rPr>
+          <w:rFonts w:ascii="Consolas" w:hAnsi="Consolas" w:cs="Consolas"/>
+          <w:sz w:val="19"/>
+          <w:szCs w:val="19"/>
+        </w:rPr>
+        <w:t xml:space="preserve">            </w:t>
+      </w:r>
+      <w:proofErr w:type="gramStart"/>
+      <w:r>
+        <w:rPr>
+          <w:rFonts w:ascii="Consolas" w:hAnsi="Consolas" w:cs="Consolas"/>
+          <w:color w:val="0000FF"/>
+          <w:sz w:val="19"/>
+          <w:szCs w:val="19"/>
+        </w:rPr>
+        <w:t>get</w:t>
+      </w:r>
+      <w:proofErr w:type="gramEnd"/>
+      <w:r>
+        <w:rPr>
+          <w:rFonts w:ascii="Consolas" w:hAnsi="Consolas" w:cs="Consolas"/>
+          <w:sz w:val="19"/>
+          <w:szCs w:val="19"/>
+        </w:rPr>
+        <w:t xml:space="preserve"> { </w:t>
+      </w:r>
+      <w:r>
+        <w:rPr>
+          <w:rFonts w:ascii="Consolas" w:hAnsi="Consolas" w:cs="Consolas"/>
+          <w:color w:val="0000FF"/>
+          <w:sz w:val="19"/>
+          <w:szCs w:val="19"/>
+        </w:rPr>
+        <w:t>return</w:t>
+      </w:r>
+      <w:r>
+        <w:rPr>
+          <w:rFonts w:ascii="Consolas" w:hAnsi="Consolas" w:cs="Consolas"/>
+          <w:sz w:val="19"/>
+          <w:szCs w:val="19"/>
+        </w:rPr>
+        <w:t xml:space="preserve"> </w:t>
+      </w:r>
+      <w:proofErr w:type="spellStart"/>
+      <w:r>
+        <w:rPr>
+          <w:rFonts w:ascii="Consolas" w:hAnsi="Consolas" w:cs="Consolas"/>
+          <w:sz w:val="19"/>
+          <w:szCs w:val="19"/>
+        </w:rPr>
+        <w:t>midRow</w:t>
+      </w:r>
+      <w:proofErr w:type="spellEnd"/>
+      <w:r>
+        <w:rPr>
+          <w:rFonts w:ascii="Consolas" w:hAnsi="Consolas" w:cs="Consolas"/>
+          <w:sz w:val="19"/>
+          <w:szCs w:val="19"/>
+        </w:rPr>
+        <w:t>; }</w:t>
+      </w:r>
+    </w:p>
+    <w:p>
+      <w:pPr>
+        <w:autoSpaceDE w:val="0"/>
+        <w:autoSpaceDN w:val="0"/>
+        <w:adjustRightInd w:val="0"/>
+        <w:spacing w:after="0" w:line="240" w:lineRule="auto"/>
+        <w:rPr>
+          <w:rFonts w:ascii="Consolas" w:hAnsi="Consolas" w:cs="Consolas"/>
+          <w:sz w:val="19"/>
+          <w:szCs w:val="19"/>
+        </w:rPr>
+      </w:pPr>
+      <w:r>
+        <w:rPr>
+          <w:rFonts w:ascii="Consolas" w:hAnsi="Consolas" w:cs="Consolas"/>
+          <w:sz w:val="19"/>
+          <w:szCs w:val="19"/>
+        </w:rPr>
+        <w:t xml:space="preserve">        }</w:t>
+      </w:r>
+    </w:p>
+    <w:p>
+      <w:pPr>
+        <w:autoSpaceDE w:val="0"/>
+        <w:autoSpaceDN w:val="0"/>
+        <w:adjustRightInd w:val="0"/>
+        <w:spacing w:after="0" w:line="240" w:lineRule="auto"/>
+        <w:rPr>
+          <w:rFonts w:ascii="Consolas" w:hAnsi="Consolas" w:cs="Consolas"/>
+          <w:sz w:val="19"/>
+          <w:szCs w:val="19"/>
+        </w:rPr>
+      </w:pPr>
+    </w:p>
+    <w:p>
+      <w:pPr>
+        <w:autoSpaceDE w:val="0"/>
+        <w:autoSpaceDN w:val="0"/>
+        <w:adjustRightInd w:val="0"/>
+        <w:spacing w:after="0" w:line="240" w:lineRule="auto"/>
+        <w:rPr>
+          <w:rFonts w:ascii="Consolas" w:hAnsi="Consolas" w:cs="Consolas"/>
+          <w:sz w:val="19"/>
+          <w:szCs w:val="19"/>
+        </w:rPr>
+      </w:pPr>
+      <w:r>
+        <w:rPr>
+          <w:rFonts w:ascii="Consolas" w:hAnsi="Consolas" w:cs="Consolas"/>
+          <w:sz w:val="19"/>
+          <w:szCs w:val="19"/>
+        </w:rPr>
+        <w:t xml:space="preserve">        </w:t>
+      </w:r>
+      <w:proofErr w:type="gramStart"/>
+      <w:r>
+        <w:rPr>
+          <w:rFonts w:ascii="Consolas" w:hAnsi="Consolas" w:cs="Consolas"/>
+          <w:color w:val="0000FF"/>
+          <w:sz w:val="19"/>
+          <w:szCs w:val="19"/>
+        </w:rPr>
+        <w:t>public</w:t>
+      </w:r>
+      <w:proofErr w:type="gramEnd"/>
+      <w:r>
+        <w:rPr>
+          <w:rFonts w:ascii="Consolas" w:hAnsi="Consolas" w:cs="Consolas"/>
+          <w:sz w:val="19"/>
+          <w:szCs w:val="19"/>
+        </w:rPr>
+        <w:t xml:space="preserve"> </w:t>
+      </w:r>
+      <w:r>
+        <w:rPr>
+          <w:rFonts w:ascii="Consolas" w:hAnsi="Consolas" w:cs="Consolas"/>
+          <w:color w:val="2B91AF"/>
+          <w:sz w:val="19"/>
+          <w:szCs w:val="19"/>
+        </w:rPr>
+        <w:t>List</w:t>
+      </w:r>
+      <w:r>
+        <w:rPr>
+          <w:rFonts w:ascii="Consolas" w:hAnsi="Consolas" w:cs="Consolas"/>
+          <w:sz w:val="19"/>
+          <w:szCs w:val="19"/>
+        </w:rPr>
+        <w:t>&lt;</w:t>
+      </w:r>
+      <w:proofErr w:type="spellStart"/>
+      <w:r>
+        <w:rPr>
+          <w:rFonts w:ascii="Consolas" w:hAnsi="Consolas" w:cs="Consolas"/>
+          <w:color w:val="0000FF"/>
+          <w:sz w:val="19"/>
+          <w:szCs w:val="19"/>
+        </w:rPr>
+        <w:t>int</w:t>
+      </w:r>
+      <w:proofErr w:type="spellEnd"/>
+      <w:r>
+        <w:rPr>
+          <w:rFonts w:ascii="Consolas" w:hAnsi="Consolas" w:cs="Consolas"/>
+          <w:sz w:val="19"/>
+          <w:szCs w:val="19"/>
+        </w:rPr>
+        <w:t xml:space="preserve">&gt; </w:t>
+      </w:r>
+      <w:proofErr w:type="spellStart"/>
+      <w:r>
+        <w:rPr>
+          <w:rFonts w:ascii="Consolas" w:hAnsi="Consolas" w:cs="Consolas"/>
+          <w:sz w:val="19"/>
+          <w:szCs w:val="19"/>
+        </w:rPr>
+        <w:t>BotRow</w:t>
+      </w:r>
+      <w:proofErr w:type="spellEnd"/>
+    </w:p>
+    <w:p>
+      <w:pPr>
+        <w:autoSpaceDE w:val="0"/>
+        <w:autoSpaceDN w:val="0"/>
+        <w:adjustRightInd w:val="0"/>
+        <w:spacing w:after="0" w:line="240" w:lineRule="auto"/>
+        <w:rPr>
+          <w:rFonts w:ascii="Consolas" w:hAnsi="Consolas" w:cs="Consolas"/>
+          <w:sz w:val="19"/>
+          <w:szCs w:val="19"/>
+        </w:rPr>
+      </w:pPr>
+      <w:r>
+        <w:rPr>
+          <w:rFonts w:ascii="Consolas" w:hAnsi="Consolas" w:cs="Consolas"/>
+          <w:sz w:val="19"/>
+          <w:szCs w:val="19"/>
+        </w:rPr>
+        <w:t xml:space="preserve">        {</w:t>
+      </w:r>
+    </w:p>
+    <w:p>
+      <w:pPr>
+        <w:autoSpaceDE w:val="0"/>
+        <w:autoSpaceDN w:val="0"/>
+        <w:adjustRightInd w:val="0"/>
+        <w:spacing w:after="0" w:line="240" w:lineRule="auto"/>
+        <w:rPr>
+          <w:rFonts w:ascii="Consolas" w:hAnsi="Consolas" w:cs="Consolas"/>
+          <w:sz w:val="19"/>
+          <w:szCs w:val="19"/>
+        </w:rPr>
+      </w:pPr>
+      <w:r>
+        <w:rPr>
+          <w:rFonts w:ascii="Consolas" w:hAnsi="Consolas" w:cs="Consolas"/>
+          <w:sz w:val="19"/>
+          <w:szCs w:val="19"/>
+        </w:rPr>
+        <w:t xml:space="preserve">            </w:t>
+      </w:r>
+      <w:proofErr w:type="gramStart"/>
+      <w:r>
+        <w:rPr>
+          <w:rFonts w:ascii="Consolas" w:hAnsi="Consolas" w:cs="Consolas"/>
+          <w:color w:val="0000FF"/>
+          <w:sz w:val="19"/>
+          <w:szCs w:val="19"/>
+        </w:rPr>
+        <w:t>get</w:t>
+      </w:r>
+      <w:proofErr w:type="gramEnd"/>
+      <w:r>
+        <w:rPr>
+          <w:rFonts w:ascii="Consolas" w:hAnsi="Consolas" w:cs="Consolas"/>
+          <w:sz w:val="19"/>
+          <w:szCs w:val="19"/>
+        </w:rPr>
+        <w:t xml:space="preserve"> { </w:t>
+      </w:r>
+      <w:r>
+        <w:rPr>
+          <w:rFonts w:ascii="Consolas" w:hAnsi="Consolas" w:cs="Consolas"/>
+          <w:color w:val="0000FF"/>
+          <w:sz w:val="19"/>
+          <w:szCs w:val="19"/>
+        </w:rPr>
+        <w:t>return</w:t>
+      </w:r>
+      <w:r>
+        <w:rPr>
+          <w:rFonts w:ascii="Consolas" w:hAnsi="Consolas" w:cs="Consolas"/>
+          <w:sz w:val="19"/>
+          <w:szCs w:val="19"/>
+        </w:rPr>
+        <w:t xml:space="preserve"> </w:t>
+      </w:r>
+      <w:proofErr w:type="spellStart"/>
+      <w:r>
+        <w:rPr>
+          <w:rFonts w:ascii="Consolas" w:hAnsi="Consolas" w:cs="Consolas"/>
+          <w:sz w:val="19"/>
+          <w:szCs w:val="19"/>
+        </w:rPr>
+        <w:t>botRow</w:t>
+      </w:r>
+      <w:proofErr w:type="spellEnd"/>
+      <w:r>
+        <w:rPr>
+          <w:rFonts w:ascii="Consolas" w:hAnsi="Consolas" w:cs="Consolas"/>
+          <w:sz w:val="19"/>
+          <w:szCs w:val="19"/>
+        </w:rPr>
+        <w:t>; }</w:t>
+      </w:r>
+    </w:p>
+    <w:p>
+      <w:pPr>
+        <w:autoSpaceDE w:val="0"/>
+        <w:autoSpaceDN w:val="0"/>
+        <w:adjustRightInd w:val="0"/>
+        <w:spacing w:after="0" w:line="240" w:lineRule="auto"/>
+        <w:rPr>
+          <w:rFonts w:ascii="Consolas" w:hAnsi="Consolas" w:cs="Consolas"/>
+          <w:sz w:val="19"/>
+          <w:szCs w:val="19"/>
+        </w:rPr>
+      </w:pPr>
+      <w:r>
+        <w:rPr>
+          <w:rFonts w:ascii="Consolas" w:hAnsi="Consolas" w:cs="Consolas"/>
+          <w:sz w:val="19"/>
+          <w:szCs w:val="19"/>
+        </w:rPr>
+        <w:t xml:space="preserve">        }</w:t>
+      </w:r>
+    </w:p>
+    <w:p>
+      <w:pPr>
+        <w:autoSpaceDE w:val="0"/>
+        <w:autoSpaceDN w:val="0"/>
+        <w:adjustRightInd w:val="0"/>
+        <w:spacing w:after="0" w:line="240" w:lineRule="auto"/>
+        <w:rPr>
+          <w:rFonts w:ascii="Consolas" w:hAnsi="Consolas" w:cs="Consolas"/>
+          <w:sz w:val="19"/>
+          <w:szCs w:val="19"/>
+        </w:rPr>
+      </w:pPr>
+    </w:p>
+    <w:p>
+      <w:pPr>
+        <w:autoSpaceDE w:val="0"/>
+        <w:autoSpaceDN w:val="0"/>
+        <w:adjustRightInd w:val="0"/>
+        <w:spacing w:after="0" w:line="240" w:lineRule="auto"/>
+        <w:rPr>
+          <w:rFonts w:ascii="Consolas" w:hAnsi="Consolas" w:cs="Consolas"/>
+          <w:sz w:val="19"/>
+          <w:szCs w:val="19"/>
+        </w:rPr>
+      </w:pPr>
+      <w:r>
+        <w:rPr>
+          <w:rFonts w:ascii="Consolas" w:hAnsi="Consolas" w:cs="Consolas"/>
+          <w:sz w:val="19"/>
+          <w:szCs w:val="19"/>
+        </w:rPr>
+        <w:t xml:space="preserve">        </w:t>
+      </w:r>
+      <w:proofErr w:type="gramStart"/>
+      <w:r>
+        <w:rPr>
+          <w:rFonts w:ascii="Consolas" w:hAnsi="Consolas" w:cs="Consolas"/>
+          <w:color w:val="0000FF"/>
+          <w:sz w:val="19"/>
+          <w:szCs w:val="19"/>
+        </w:rPr>
+        <w:t>public</w:t>
+      </w:r>
+      <w:proofErr w:type="gramEnd"/>
+      <w:r>
+        <w:rPr>
+          <w:rFonts w:ascii="Consolas" w:hAnsi="Consolas" w:cs="Consolas"/>
+          <w:sz w:val="19"/>
+          <w:szCs w:val="19"/>
+        </w:rPr>
+        <w:t xml:space="preserve"> </w:t>
+      </w:r>
+      <w:proofErr w:type="spellStart"/>
+      <w:r>
+        <w:rPr>
+          <w:rFonts w:ascii="Consolas" w:hAnsi="Consolas" w:cs="Consolas"/>
+          <w:color w:val="0000FF"/>
+          <w:sz w:val="19"/>
+          <w:szCs w:val="19"/>
+        </w:rPr>
+        <w:t>int</w:t>
+      </w:r>
+      <w:proofErr w:type="spellEnd"/>
+      <w:r>
+        <w:rPr>
+          <w:rFonts w:ascii="Consolas" w:hAnsi="Consolas" w:cs="Consolas"/>
+          <w:sz w:val="19"/>
+          <w:szCs w:val="19"/>
+        </w:rPr>
+        <w:t xml:space="preserve"> </w:t>
+      </w:r>
+      <w:proofErr w:type="spellStart"/>
+      <w:r>
+        <w:rPr>
+          <w:rFonts w:ascii="Consolas" w:hAnsi="Consolas" w:cs="Consolas"/>
+          <w:sz w:val="19"/>
+          <w:szCs w:val="19"/>
+        </w:rPr>
+        <w:t>TotalStates</w:t>
+      </w:r>
+      <w:proofErr w:type="spellEnd"/>
+      <w:r>
+        <w:rPr>
+          <w:rFonts w:ascii="Consolas" w:hAnsi="Consolas" w:cs="Consolas"/>
+          <w:sz w:val="19"/>
+          <w:szCs w:val="19"/>
+        </w:rPr>
+        <w:t>{</w:t>
+      </w:r>
+    </w:p>
+    <w:p>
+      <w:pPr>
+        <w:autoSpaceDE w:val="0"/>
+        <w:autoSpaceDN w:val="0"/>
+        <w:adjustRightInd w:val="0"/>
+        <w:spacing w:after="0" w:line="240" w:lineRule="auto"/>
+        <w:rPr>
+          <w:rFonts w:ascii="Consolas" w:hAnsi="Consolas" w:cs="Consolas"/>
+          <w:sz w:val="19"/>
+          <w:szCs w:val="19"/>
+        </w:rPr>
+      </w:pPr>
+      <w:r>
+        <w:rPr>
+          <w:rFonts w:ascii="Consolas" w:hAnsi="Consolas" w:cs="Consolas"/>
+          <w:sz w:val="19"/>
+          <w:szCs w:val="19"/>
+        </w:rPr>
+        <w:t xml:space="preserve">            </w:t>
+      </w:r>
+      <w:proofErr w:type="gramStart"/>
+      <w:r>
+        <w:rPr>
+          <w:rFonts w:ascii="Consolas" w:hAnsi="Consolas" w:cs="Consolas"/>
+          <w:color w:val="0000FF"/>
+          <w:sz w:val="19"/>
+          <w:szCs w:val="19"/>
+        </w:rPr>
+        <w:t>get</w:t>
+      </w:r>
+      <w:proofErr w:type="gramEnd"/>
+      <w:r>
+        <w:rPr>
+          <w:rFonts w:ascii="Consolas" w:hAnsi="Consolas" w:cs="Consolas"/>
+          <w:sz w:val="19"/>
+          <w:szCs w:val="19"/>
+        </w:rPr>
+        <w:t xml:space="preserve"> { </w:t>
+      </w:r>
+      <w:r>
+        <w:rPr>
+          <w:rFonts w:ascii="Consolas" w:hAnsi="Consolas" w:cs="Consolas"/>
+          <w:color w:val="0000FF"/>
+          <w:sz w:val="19"/>
+          <w:szCs w:val="19"/>
+        </w:rPr>
+        <w:t>return</w:t>
+      </w:r>
+      <w:r>
+        <w:rPr>
+          <w:rFonts w:ascii="Consolas" w:hAnsi="Consolas" w:cs="Consolas"/>
+          <w:sz w:val="19"/>
+          <w:szCs w:val="19"/>
+        </w:rPr>
+        <w:t xml:space="preserve"> </w:t>
+      </w:r>
+      <w:proofErr w:type="spellStart"/>
+      <w:r>
+        <w:rPr>
+          <w:rFonts w:ascii="Consolas" w:hAnsi="Consolas" w:cs="Consolas"/>
+          <w:sz w:val="19"/>
+          <w:szCs w:val="19"/>
+        </w:rPr>
+        <w:t>totalStates</w:t>
+      </w:r>
+      <w:proofErr w:type="spellEnd"/>
+      <w:r>
+        <w:rPr>
+          <w:rFonts w:ascii="Consolas" w:hAnsi="Consolas" w:cs="Consolas"/>
+          <w:sz w:val="19"/>
+          <w:szCs w:val="19"/>
+        </w:rPr>
+        <w:t>; }</w:t>
+      </w:r>
+    </w:p>
+    <w:p>
+      <w:pPr>
+        <w:autoSpaceDE w:val="0"/>
+        <w:autoSpaceDN w:val="0"/>
+        <w:adjustRightInd w:val="0"/>
+        <w:spacing w:after="0" w:line="240" w:lineRule="auto"/>
+        <w:rPr>
+          <w:rFonts w:ascii="Consolas" w:hAnsi="Consolas" w:cs="Consolas"/>
+          <w:sz w:val="19"/>
+          <w:szCs w:val="19"/>
+        </w:rPr>
+      </w:pPr>
+      <w:r>
+        <w:rPr>
+          <w:rFonts w:ascii="Consolas" w:hAnsi="Consolas" w:cs="Consolas"/>
+          <w:sz w:val="19"/>
+          <w:szCs w:val="19"/>
+        </w:rPr>
+        <w:t xml:space="preserve">        }</w:t>
+      </w:r>
+    </w:p>
+    <w:p>
+      <w:pPr>
+        <w:autoSpaceDE w:val="0"/>
+        <w:autoSpaceDN w:val="0"/>
+        <w:adjustRightInd w:val="0"/>
+        <w:spacing w:after="0" w:line="240" w:lineRule="auto"/>
+        <w:rPr>
+          <w:rFonts w:ascii="Consolas" w:hAnsi="Consolas" w:cs="Consolas"/>
+          <w:sz w:val="19"/>
+          <w:szCs w:val="19"/>
+        </w:rPr>
+      </w:pPr>
+    </w:p>
+    <w:p>
+      <w:pPr>
+        <w:autoSpaceDE w:val="0"/>
+        <w:autoSpaceDN w:val="0"/>
+        <w:adjustRightInd w:val="0"/>
+        <w:spacing w:after="0" w:line="240" w:lineRule="auto"/>
+        <w:rPr>
+          <w:rFonts w:ascii="Consolas" w:hAnsi="Consolas" w:cs="Consolas"/>
+          <w:sz w:val="19"/>
+          <w:szCs w:val="19"/>
+        </w:rPr>
+      </w:pPr>
+      <w:r>
+        <w:rPr>
+          <w:rFonts w:ascii="Consolas" w:hAnsi="Consolas" w:cs="Consolas"/>
+          <w:sz w:val="19"/>
+          <w:szCs w:val="19"/>
+        </w:rPr>
+        <w:t xml:space="preserve">        </w:t>
+      </w:r>
+      <w:proofErr w:type="gramStart"/>
+      <w:r>
+        <w:rPr>
+          <w:rFonts w:ascii="Consolas" w:hAnsi="Consolas" w:cs="Consolas"/>
+          <w:color w:val="0000FF"/>
+          <w:sz w:val="19"/>
+          <w:szCs w:val="19"/>
+        </w:rPr>
+        <w:t>public</w:t>
+      </w:r>
+      <w:proofErr w:type="gramEnd"/>
+      <w:r>
+        <w:rPr>
+          <w:rFonts w:ascii="Consolas" w:hAnsi="Consolas" w:cs="Consolas"/>
+          <w:sz w:val="19"/>
+          <w:szCs w:val="19"/>
+        </w:rPr>
+        <w:t xml:space="preserve"> </w:t>
+      </w:r>
+      <w:r>
+        <w:rPr>
+          <w:rFonts w:ascii="Consolas" w:hAnsi="Consolas" w:cs="Consolas"/>
+          <w:color w:val="2B91AF"/>
+          <w:sz w:val="19"/>
+          <w:szCs w:val="19"/>
+        </w:rPr>
+        <w:t>List</w:t>
+      </w:r>
+      <w:r>
+        <w:rPr>
+          <w:rFonts w:ascii="Consolas" w:hAnsi="Consolas" w:cs="Consolas"/>
+          <w:sz w:val="19"/>
+          <w:szCs w:val="19"/>
+        </w:rPr>
+        <w:t>&lt;</w:t>
+      </w:r>
+      <w:r>
+        <w:rPr>
+          <w:rFonts w:ascii="Consolas" w:hAnsi="Consolas" w:cs="Consolas"/>
+          <w:color w:val="0000FF"/>
+          <w:sz w:val="19"/>
+          <w:szCs w:val="19"/>
+        </w:rPr>
+        <w:t>float</w:t>
+      </w:r>
+      <w:r>
+        <w:rPr>
+          <w:rFonts w:ascii="Consolas" w:hAnsi="Consolas" w:cs="Consolas"/>
+          <w:sz w:val="19"/>
+          <w:szCs w:val="19"/>
+        </w:rPr>
+        <w:t>&gt; Values</w:t>
+      </w:r>
+    </w:p>
+    <w:p>
+      <w:pPr>
+        <w:autoSpaceDE w:val="0"/>
+        <w:autoSpaceDN w:val="0"/>
+        <w:adjustRightInd w:val="0"/>
+        <w:spacing w:after="0" w:line="240" w:lineRule="auto"/>
+        <w:rPr>
+          <w:rFonts w:ascii="Consolas" w:hAnsi="Consolas" w:cs="Consolas"/>
+          <w:sz w:val="19"/>
+          <w:szCs w:val="19"/>
+        </w:rPr>
+      </w:pPr>
+      <w:r>
+        <w:rPr>
+          <w:rFonts w:ascii="Consolas" w:hAnsi="Consolas" w:cs="Consolas"/>
+          <w:sz w:val="19"/>
+          <w:szCs w:val="19"/>
+        </w:rPr>
+        <w:t xml:space="preserve">        {</w:t>
+      </w:r>
+    </w:p>
+    <w:p>
+      <w:pPr>
+        <w:autoSpaceDE w:val="0"/>
+        <w:autoSpaceDN w:val="0"/>
+        <w:adjustRightInd w:val="0"/>
+        <w:spacing w:after="0" w:line="240" w:lineRule="auto"/>
+        <w:rPr>
+          <w:rFonts w:ascii="Consolas" w:hAnsi="Consolas" w:cs="Consolas"/>
+          <w:sz w:val="19"/>
+          <w:szCs w:val="19"/>
+        </w:rPr>
+      </w:pPr>
+      <w:r>
+        <w:rPr>
+          <w:rFonts w:ascii="Consolas" w:hAnsi="Consolas" w:cs="Consolas"/>
+          <w:sz w:val="19"/>
+          <w:szCs w:val="19"/>
+        </w:rPr>
+        <w:t xml:space="preserve">            </w:t>
+      </w:r>
+      <w:proofErr w:type="gramStart"/>
+      <w:r>
+        <w:rPr>
+          <w:rFonts w:ascii="Consolas" w:hAnsi="Consolas" w:cs="Consolas"/>
+          <w:color w:val="0000FF"/>
+          <w:sz w:val="19"/>
+          <w:szCs w:val="19"/>
+        </w:rPr>
+        <w:t>get</w:t>
+      </w:r>
+      <w:proofErr w:type="gramEnd"/>
+      <w:r>
+        <w:rPr>
+          <w:rFonts w:ascii="Consolas" w:hAnsi="Consolas" w:cs="Consolas"/>
+          <w:sz w:val="19"/>
+          <w:szCs w:val="19"/>
+        </w:rPr>
+        <w:t xml:space="preserve"> {</w:t>
+      </w:r>
+    </w:p>
+    <w:p>
+      <w:pPr>
+        <w:autoSpaceDE w:val="0"/>
+        <w:autoSpaceDN w:val="0"/>
+        <w:adjustRightInd w:val="0"/>
+        <w:spacing w:after="0" w:line="240" w:lineRule="auto"/>
+        <w:rPr>
+          <w:rFonts w:ascii="Consolas" w:hAnsi="Consolas" w:cs="Consolas"/>
+          <w:sz w:val="19"/>
+          <w:szCs w:val="19"/>
+        </w:rPr>
+      </w:pPr>
+      <w:r>
+        <w:rPr>
+          <w:rFonts w:ascii="Consolas" w:hAnsi="Consolas" w:cs="Consolas"/>
+          <w:sz w:val="19"/>
+          <w:szCs w:val="19"/>
+        </w:rPr>
+        <w:t xml:space="preserve">                </w:t>
+      </w:r>
+      <w:proofErr w:type="gramStart"/>
+      <w:r>
+        <w:rPr>
+          <w:rFonts w:ascii="Consolas" w:hAnsi="Consolas" w:cs="Consolas"/>
+          <w:color w:val="0000FF"/>
+          <w:sz w:val="19"/>
+          <w:szCs w:val="19"/>
+        </w:rPr>
+        <w:t>if</w:t>
+      </w:r>
+      <w:proofErr w:type="gramEnd"/>
+      <w:r>
+        <w:rPr>
+          <w:rFonts w:ascii="Consolas" w:hAnsi="Consolas" w:cs="Consolas"/>
+          <w:sz w:val="19"/>
+          <w:szCs w:val="19"/>
+        </w:rPr>
+        <w:t xml:space="preserve"> (</w:t>
+      </w:r>
+      <w:proofErr w:type="spellStart"/>
+      <w:r>
+        <w:rPr>
+          <w:rFonts w:ascii="Consolas" w:hAnsi="Consolas" w:cs="Consolas"/>
+          <w:sz w:val="19"/>
+          <w:szCs w:val="19"/>
+        </w:rPr>
+        <w:t>values.Count</w:t>
+      </w:r>
+      <w:proofErr w:type="spellEnd"/>
+      <w:r>
+        <w:rPr>
+          <w:rFonts w:ascii="Consolas" w:hAnsi="Consolas" w:cs="Consolas"/>
+          <w:sz w:val="19"/>
+          <w:szCs w:val="19"/>
+        </w:rPr>
+        <w:t xml:space="preserve"> &lt; </w:t>
+      </w:r>
+      <w:proofErr w:type="spellStart"/>
+      <w:r>
+        <w:rPr>
+          <w:rFonts w:ascii="Consolas" w:hAnsi="Consolas" w:cs="Consolas"/>
+          <w:sz w:val="19"/>
+          <w:szCs w:val="19"/>
+        </w:rPr>
+        <w:t>topRow.Count</w:t>
+      </w:r>
+      <w:proofErr w:type="spellEnd"/>
+      <w:r>
+        <w:rPr>
+          <w:rFonts w:ascii="Consolas" w:hAnsi="Consolas" w:cs="Consolas"/>
+          <w:sz w:val="19"/>
+          <w:szCs w:val="19"/>
+        </w:rPr>
+        <w:t>){</w:t>
+      </w:r>
+    </w:p>
+    <w:p>
+      <w:pPr>
+        <w:autoSpaceDE w:val="0"/>
+        <w:autoSpaceDN w:val="0"/>
+        <w:adjustRightInd w:val="0"/>
+        <w:spacing w:after="0" w:line="240" w:lineRule="auto"/>
+        <w:rPr>
+          <w:rFonts w:ascii="Consolas" w:hAnsi="Consolas" w:cs="Consolas"/>
+          <w:sz w:val="19"/>
+          <w:szCs w:val="19"/>
+        </w:rPr>
+      </w:pPr>
+      <w:r>
+        <w:rPr>
+          <w:rFonts w:ascii="Consolas" w:hAnsi="Consolas" w:cs="Consolas"/>
+          <w:sz w:val="19"/>
+          <w:szCs w:val="19"/>
+        </w:rPr>
+        <w:t xml:space="preserve">                    </w:t>
+      </w:r>
+      <w:proofErr w:type="spellStart"/>
+      <w:proofErr w:type="gramStart"/>
+      <w:r>
+        <w:rPr>
+          <w:rFonts w:ascii="Consolas" w:hAnsi="Consolas" w:cs="Consolas"/>
+          <w:sz w:val="19"/>
+          <w:szCs w:val="19"/>
+        </w:rPr>
+        <w:t>calcValues</w:t>
+      </w:r>
+      <w:proofErr w:type="spellEnd"/>
+      <w:r>
+        <w:rPr>
+          <w:rFonts w:ascii="Consolas" w:hAnsi="Consolas" w:cs="Consolas"/>
+          <w:sz w:val="19"/>
+          <w:szCs w:val="19"/>
+        </w:rPr>
+        <w:t>(</w:t>
+      </w:r>
+      <w:proofErr w:type="gramEnd"/>
+      <w:r>
+        <w:rPr>
+          <w:rFonts w:ascii="Consolas" w:hAnsi="Consolas" w:cs="Consolas"/>
+          <w:sz w:val="19"/>
+          <w:szCs w:val="19"/>
+        </w:rPr>
+        <w:t>);</w:t>
+      </w:r>
+    </w:p>
+    <w:p>
+      <w:pPr>
+        <w:autoSpaceDE w:val="0"/>
+        <w:autoSpaceDN w:val="0"/>
+        <w:adjustRightInd w:val="0"/>
+        <w:spacing w:after="0" w:line="240" w:lineRule="auto"/>
+        <w:rPr>
+          <w:rFonts w:ascii="Consolas" w:hAnsi="Consolas" w:cs="Consolas"/>
+          <w:sz w:val="19"/>
+          <w:szCs w:val="19"/>
+        </w:rPr>
+      </w:pPr>
+      <w:r>
+        <w:rPr>
+          <w:rFonts w:ascii="Consolas" w:hAnsi="Consolas" w:cs="Consolas"/>
+          <w:sz w:val="19"/>
+          <w:szCs w:val="19"/>
+        </w:rPr>
+        <w:t xml:space="preserve">                }</w:t>
+      </w:r>
+    </w:p>
+    <w:p>
+      <w:pPr>
+        <w:autoSpaceDE w:val="0"/>
+        <w:autoSpaceDN w:val="0"/>
+        <w:adjustRightInd w:val="0"/>
+        <w:spacing w:after="0" w:line="240" w:lineRule="auto"/>
+        <w:rPr>
+          <w:rFonts w:ascii="Consolas" w:hAnsi="Consolas" w:cs="Consolas"/>
+          <w:sz w:val="19"/>
+          <w:szCs w:val="19"/>
+        </w:rPr>
+      </w:pPr>
+      <w:r>
+        <w:rPr>
+          <w:rFonts w:ascii="Consolas" w:hAnsi="Consolas" w:cs="Consolas"/>
+          <w:sz w:val="19"/>
+          <w:szCs w:val="19"/>
+        </w:rPr>
+        <w:t xml:space="preserve">                </w:t>
+      </w:r>
+      <w:proofErr w:type="gramStart"/>
+      <w:r>
+        <w:rPr>
+          <w:rFonts w:ascii="Consolas" w:hAnsi="Consolas" w:cs="Consolas"/>
+          <w:color w:val="0000FF"/>
+          <w:sz w:val="19"/>
+          <w:szCs w:val="19"/>
+        </w:rPr>
+        <w:t>return</w:t>
+      </w:r>
+      <w:proofErr w:type="gramEnd"/>
+      <w:r>
+        <w:rPr>
+          <w:rFonts w:ascii="Consolas" w:hAnsi="Consolas" w:cs="Consolas"/>
+          <w:sz w:val="19"/>
+          <w:szCs w:val="19"/>
+        </w:rPr>
+        <w:t xml:space="preserve"> values; </w:t>
+      </w:r>
+    </w:p>
+    <w:p>
+      <w:pPr>
+        <w:autoSpaceDE w:val="0"/>
+        <w:autoSpaceDN w:val="0"/>
+        <w:adjustRightInd w:val="0"/>
+        <w:spacing w:after="0" w:line="240" w:lineRule="auto"/>
+        <w:rPr>
+          <w:rFonts w:ascii="Consolas" w:hAnsi="Consolas" w:cs="Consolas"/>
+          <w:sz w:val="19"/>
+          <w:szCs w:val="19"/>
+        </w:rPr>
+      </w:pPr>
+      <w:r>
+        <w:rPr>
+          <w:rFonts w:ascii="Consolas" w:hAnsi="Consolas" w:cs="Consolas"/>
+          <w:sz w:val="19"/>
+          <w:szCs w:val="19"/>
+        </w:rPr>
+        <w:t xml:space="preserve">            }</w:t>
+      </w:r>
+    </w:p>
+    <w:p>
+      <w:pPr>
+        <w:autoSpaceDE w:val="0"/>
+        <w:autoSpaceDN w:val="0"/>
+        <w:adjustRightInd w:val="0"/>
+        <w:spacing w:after="0" w:line="240" w:lineRule="auto"/>
+        <w:rPr>
+          <w:rFonts w:ascii="Consolas" w:hAnsi="Consolas" w:cs="Consolas"/>
+          <w:sz w:val="19"/>
+          <w:szCs w:val="19"/>
+        </w:rPr>
+      </w:pPr>
+      <w:r>
+        <w:rPr>
+          <w:rFonts w:ascii="Consolas" w:hAnsi="Consolas" w:cs="Consolas"/>
+          <w:sz w:val="19"/>
+          <w:szCs w:val="19"/>
+        </w:rPr>
+        <w:t xml:space="preserve">        }</w:t>
+      </w:r>
+    </w:p>
+    <w:p/>
+    <w:p>
+      <w:r>
+        <w:t>After:</w:t>
+      </w:r>
+    </w:p>
+    <w:p>
+      <w:pPr>
+        <w:autoSpaceDE w:val="0"/>
+        <w:autoSpaceDN w:val="0"/>
+        <w:adjustRightInd w:val="0"/>
+        <w:spacing w:after="0" w:line="240" w:lineRule="auto"/>
+        <w:rPr>
+          <w:rFonts w:ascii="Consolas" w:hAnsi="Consolas" w:cs="Consolas"/>
+          <w:sz w:val="19"/>
+          <w:szCs w:val="19"/>
+        </w:rPr>
+      </w:pPr>
+      <w:r>
+        <w:rPr>
+          <w:rFonts w:ascii="Consolas" w:hAnsi="Consolas" w:cs="Consolas"/>
+          <w:sz w:val="19"/>
+          <w:szCs w:val="19"/>
+        </w:rPr>
+        <w:t xml:space="preserve">        </w:t>
+      </w:r>
+      <w:proofErr w:type="gramStart"/>
+      <w:r>
+        <w:rPr>
+          <w:rFonts w:ascii="Consolas" w:hAnsi="Consolas" w:cs="Consolas"/>
+          <w:color w:val="0000FF"/>
+          <w:sz w:val="19"/>
+          <w:szCs w:val="19"/>
+        </w:rPr>
+        <w:t>public</w:t>
+      </w:r>
+      <w:proofErr w:type="gramEnd"/>
+      <w:r>
+        <w:rPr>
+          <w:rFonts w:ascii="Consolas" w:hAnsi="Consolas" w:cs="Consolas"/>
+          <w:sz w:val="19"/>
+          <w:szCs w:val="19"/>
+        </w:rPr>
+        <w:t xml:space="preserve"> </w:t>
+      </w:r>
+      <w:proofErr w:type="spellStart"/>
+      <w:r>
+        <w:rPr>
+          <w:rFonts w:ascii="Consolas" w:hAnsi="Consolas" w:cs="Consolas"/>
+          <w:color w:val="2B91AF"/>
+          <w:sz w:val="19"/>
+          <w:szCs w:val="19"/>
+        </w:rPr>
+        <w:t>IList</w:t>
+      </w:r>
+      <w:proofErr w:type="spellEnd"/>
+      <w:r>
+        <w:rPr>
+          <w:rFonts w:ascii="Consolas" w:hAnsi="Consolas" w:cs="Consolas"/>
+          <w:sz w:val="19"/>
+          <w:szCs w:val="19"/>
+        </w:rPr>
+        <w:t>&lt;</w:t>
+      </w:r>
+      <w:proofErr w:type="spellStart"/>
+      <w:r>
+        <w:rPr>
+          <w:rFonts w:ascii="Consolas" w:hAnsi="Consolas" w:cs="Consolas"/>
+          <w:color w:val="0000FF"/>
+          <w:sz w:val="19"/>
+          <w:szCs w:val="19"/>
+        </w:rPr>
+        <w:t>int</w:t>
+      </w:r>
+      <w:proofErr w:type="spellEnd"/>
+      <w:r>
+        <w:rPr>
+          <w:rFonts w:ascii="Consolas" w:hAnsi="Consolas" w:cs="Consolas"/>
+          <w:sz w:val="19"/>
+          <w:szCs w:val="19"/>
+        </w:rPr>
+        <w:t xml:space="preserve">&gt; </w:t>
+      </w:r>
+      <w:proofErr w:type="spellStart"/>
+      <w:r>
+        <w:rPr>
+          <w:rFonts w:ascii="Consolas" w:hAnsi="Consolas" w:cs="Consolas"/>
+          <w:sz w:val="19"/>
+          <w:szCs w:val="19"/>
+        </w:rPr>
+        <w:t>TopRow</w:t>
+      </w:r>
+      <w:proofErr w:type="spellEnd"/>
+    </w:p>
+    <w:p>
+      <w:pPr>
+        <w:autoSpaceDE w:val="0"/>
+        <w:autoSpaceDN w:val="0"/>
+        <w:adjustRightInd w:val="0"/>
+        <w:spacing w:after="0" w:line="240" w:lineRule="auto"/>
+        <w:rPr>
+          <w:rFonts w:ascii="Consolas" w:hAnsi="Consolas" w:cs="Consolas"/>
+          <w:sz w:val="19"/>
+          <w:szCs w:val="19"/>
+        </w:rPr>
+      </w:pPr>
+      <w:r>
+        <w:rPr>
+          <w:rFonts w:ascii="Consolas" w:hAnsi="Consolas" w:cs="Consolas"/>
+          <w:sz w:val="19"/>
+          <w:szCs w:val="19"/>
+        </w:rPr>
+        <w:t xml:space="preserve">        {</w:t>
+      </w:r>
+    </w:p>
+    <w:p>
+      <w:pPr>
+        <w:autoSpaceDE w:val="0"/>
+        <w:autoSpaceDN w:val="0"/>
+        <w:adjustRightInd w:val="0"/>
+        <w:spacing w:after="0" w:line="240" w:lineRule="auto"/>
+        <w:rPr>
+          <w:rFonts w:ascii="Consolas" w:hAnsi="Consolas" w:cs="Consolas"/>
+          <w:sz w:val="19"/>
+          <w:szCs w:val="19"/>
+        </w:rPr>
+      </w:pPr>
+      <w:r>
+        <w:rPr>
+          <w:rFonts w:ascii="Consolas" w:hAnsi="Consolas" w:cs="Consolas"/>
+          <w:sz w:val="19"/>
+          <w:szCs w:val="19"/>
+        </w:rPr>
+        <w:t xml:space="preserve">            </w:t>
+      </w:r>
+      <w:proofErr w:type="gramStart"/>
+      <w:r>
+        <w:rPr>
+          <w:rFonts w:ascii="Consolas" w:hAnsi="Consolas" w:cs="Consolas"/>
+          <w:color w:val="0000FF"/>
+          <w:sz w:val="19"/>
+          <w:szCs w:val="19"/>
+        </w:rPr>
+        <w:t>get</w:t>
+      </w:r>
+      <w:proofErr w:type="gramEnd"/>
+      <w:r>
+        <w:rPr>
+          <w:rFonts w:ascii="Consolas" w:hAnsi="Consolas" w:cs="Consolas"/>
+          <w:sz w:val="19"/>
+          <w:szCs w:val="19"/>
+        </w:rPr>
+        <w:t xml:space="preserve"> { </w:t>
+      </w:r>
+      <w:r>
+        <w:rPr>
+          <w:rFonts w:ascii="Consolas" w:hAnsi="Consolas" w:cs="Consolas"/>
+          <w:color w:val="0000FF"/>
+          <w:sz w:val="19"/>
+          <w:szCs w:val="19"/>
+        </w:rPr>
+        <w:t>return</w:t>
+      </w:r>
+      <w:r>
+        <w:rPr>
+          <w:rFonts w:ascii="Consolas" w:hAnsi="Consolas" w:cs="Consolas"/>
+          <w:sz w:val="19"/>
+          <w:szCs w:val="19"/>
+        </w:rPr>
+        <w:t xml:space="preserve"> </w:t>
+      </w:r>
+      <w:proofErr w:type="spellStart"/>
+      <w:r>
+        <w:rPr>
+          <w:rFonts w:ascii="Consolas" w:hAnsi="Consolas" w:cs="Consolas"/>
+          <w:sz w:val="19"/>
+          <w:szCs w:val="19"/>
+        </w:rPr>
+        <w:t>topRow</w:t>
+      </w:r>
+      <w:proofErr w:type="spellEnd"/>
+      <w:r>
+        <w:rPr>
+          <w:rFonts w:ascii="Consolas" w:hAnsi="Consolas" w:cs="Consolas"/>
+          <w:sz w:val="19"/>
+          <w:szCs w:val="19"/>
+        </w:rPr>
+        <w:t>; }</w:t>
+      </w:r>
+    </w:p>
+    <w:p>
+      <w:pPr>
+        <w:autoSpaceDE w:val="0"/>
+        <w:autoSpaceDN w:val="0"/>
+        <w:adjustRightInd w:val="0"/>
+        <w:spacing w:after="0" w:line="240" w:lineRule="auto"/>
+        <w:rPr>
+          <w:rFonts w:ascii="Consolas" w:hAnsi="Consolas" w:cs="Consolas"/>
+          <w:sz w:val="19"/>
+          <w:szCs w:val="19"/>
+        </w:rPr>
+      </w:pPr>
+      <w:r>
+        <w:rPr>
+          <w:rFonts w:ascii="Consolas" w:hAnsi="Consolas" w:cs="Consolas"/>
+          <w:sz w:val="19"/>
+          <w:szCs w:val="19"/>
+        </w:rPr>
+        <w:t xml:space="preserve">        }</w:t>
+      </w:r>
+    </w:p>
+    <w:p>
+      <w:pPr>
+        <w:autoSpaceDE w:val="0"/>
+        <w:autoSpaceDN w:val="0"/>
+        <w:adjustRightInd w:val="0"/>
+        <w:spacing w:after="0" w:line="240" w:lineRule="auto"/>
+        <w:rPr>
+          <w:rFonts w:ascii="Consolas" w:hAnsi="Consolas" w:cs="Consolas"/>
+          <w:sz w:val="19"/>
+          <w:szCs w:val="19"/>
+        </w:rPr>
+      </w:pPr>
+    </w:p>
+    <w:p>
+      <w:pPr>
+        <w:autoSpaceDE w:val="0"/>
+        <w:autoSpaceDN w:val="0"/>
+        <w:adjustRightInd w:val="0"/>
+        <w:spacing w:after="0" w:line="240" w:lineRule="auto"/>
+        <w:rPr>
+          <w:rFonts w:ascii="Consolas" w:hAnsi="Consolas" w:cs="Consolas"/>
+          <w:sz w:val="19"/>
+          <w:szCs w:val="19"/>
+        </w:rPr>
+      </w:pPr>
+      <w:r>
+        <w:rPr>
+          <w:rFonts w:ascii="Consolas" w:hAnsi="Consolas" w:cs="Consolas"/>
+          <w:sz w:val="19"/>
+          <w:szCs w:val="19"/>
+        </w:rPr>
+        <w:t xml:space="preserve">        </w:t>
+      </w:r>
+      <w:proofErr w:type="gramStart"/>
+      <w:r>
+        <w:rPr>
+          <w:rFonts w:ascii="Consolas" w:hAnsi="Consolas" w:cs="Consolas"/>
+          <w:color w:val="0000FF"/>
+          <w:sz w:val="19"/>
+          <w:szCs w:val="19"/>
+        </w:rPr>
+        <w:t>public</w:t>
+      </w:r>
+      <w:proofErr w:type="gramEnd"/>
+      <w:r>
+        <w:rPr>
+          <w:rFonts w:ascii="Consolas" w:hAnsi="Consolas" w:cs="Consolas"/>
+          <w:sz w:val="19"/>
+          <w:szCs w:val="19"/>
+        </w:rPr>
+        <w:t xml:space="preserve"> </w:t>
+      </w:r>
+      <w:proofErr w:type="spellStart"/>
+      <w:r>
+        <w:rPr>
+          <w:rFonts w:ascii="Consolas" w:hAnsi="Consolas" w:cs="Consolas"/>
+          <w:color w:val="2B91AF"/>
+          <w:sz w:val="19"/>
+          <w:szCs w:val="19"/>
+        </w:rPr>
+        <w:t>IList</w:t>
+      </w:r>
+      <w:proofErr w:type="spellEnd"/>
+      <w:r>
+        <w:rPr>
+          <w:rFonts w:ascii="Consolas" w:hAnsi="Consolas" w:cs="Consolas"/>
+          <w:sz w:val="19"/>
+          <w:szCs w:val="19"/>
+        </w:rPr>
+        <w:t>&lt;</w:t>
+      </w:r>
+      <w:proofErr w:type="spellStart"/>
+      <w:r>
+        <w:rPr>
+          <w:rFonts w:ascii="Consolas" w:hAnsi="Consolas" w:cs="Consolas"/>
+          <w:color w:val="0000FF"/>
+          <w:sz w:val="19"/>
+          <w:szCs w:val="19"/>
+        </w:rPr>
+        <w:t>int</w:t>
+      </w:r>
+      <w:proofErr w:type="spellEnd"/>
+      <w:r>
+        <w:rPr>
+          <w:rFonts w:ascii="Consolas" w:hAnsi="Consolas" w:cs="Consolas"/>
+          <w:sz w:val="19"/>
+          <w:szCs w:val="19"/>
+        </w:rPr>
+        <w:t xml:space="preserve">&gt; </w:t>
+      </w:r>
+      <w:proofErr w:type="spellStart"/>
+      <w:r>
+        <w:rPr>
+          <w:rFonts w:ascii="Consolas" w:hAnsi="Consolas" w:cs="Consolas"/>
+          <w:sz w:val="19"/>
+          <w:szCs w:val="19"/>
+        </w:rPr>
+        <w:t>MidRow</w:t>
+      </w:r>
+      <w:proofErr w:type="spellEnd"/>
+    </w:p>
+    <w:p>
+      <w:pPr>
+        <w:autoSpaceDE w:val="0"/>
+        <w:autoSpaceDN w:val="0"/>
+        <w:adjustRightInd w:val="0"/>
+        <w:spacing w:after="0" w:line="240" w:lineRule="auto"/>
+        <w:rPr>
+          <w:rFonts w:ascii="Consolas" w:hAnsi="Consolas" w:cs="Consolas"/>
+          <w:sz w:val="19"/>
+          <w:szCs w:val="19"/>
+        </w:rPr>
+      </w:pPr>
+      <w:r>
+        <w:rPr>
+          <w:rFonts w:ascii="Consolas" w:hAnsi="Consolas" w:cs="Consolas"/>
+          <w:sz w:val="19"/>
+          <w:szCs w:val="19"/>
+        </w:rPr>
+        <w:t xml:space="preserve">        {</w:t>
+      </w:r>
+    </w:p>
+    <w:p>
+      <w:pPr>
+        <w:autoSpaceDE w:val="0"/>
+        <w:autoSpaceDN w:val="0"/>
+        <w:adjustRightInd w:val="0"/>
+        <w:spacing w:after="0" w:line="240" w:lineRule="auto"/>
+        <w:rPr>
+          <w:rFonts w:ascii="Consolas" w:hAnsi="Consolas" w:cs="Consolas"/>
+          <w:sz w:val="19"/>
+          <w:szCs w:val="19"/>
+        </w:rPr>
+      </w:pPr>
+      <w:r>
+        <w:rPr>
+          <w:rFonts w:ascii="Consolas" w:hAnsi="Consolas" w:cs="Consolas"/>
+          <w:sz w:val="19"/>
+          <w:szCs w:val="19"/>
+        </w:rPr>
+        <w:t xml:space="preserve">            </w:t>
+      </w:r>
+      <w:proofErr w:type="gramStart"/>
+      <w:r>
+        <w:rPr>
+          <w:rFonts w:ascii="Consolas" w:hAnsi="Consolas" w:cs="Consolas"/>
+          <w:color w:val="0000FF"/>
+          <w:sz w:val="19"/>
+          <w:szCs w:val="19"/>
+        </w:rPr>
+        <w:t>get</w:t>
+      </w:r>
+      <w:proofErr w:type="gramEnd"/>
+      <w:r>
+        <w:rPr>
+          <w:rFonts w:ascii="Consolas" w:hAnsi="Consolas" w:cs="Consolas"/>
+          <w:sz w:val="19"/>
+          <w:szCs w:val="19"/>
+        </w:rPr>
+        <w:t xml:space="preserve"> { </w:t>
+      </w:r>
+      <w:r>
+        <w:rPr>
+          <w:rFonts w:ascii="Consolas" w:hAnsi="Consolas" w:cs="Consolas"/>
+          <w:color w:val="0000FF"/>
+          <w:sz w:val="19"/>
+          <w:szCs w:val="19"/>
+        </w:rPr>
+        <w:t>return</w:t>
+      </w:r>
+      <w:r>
+        <w:rPr>
+          <w:rFonts w:ascii="Consolas" w:hAnsi="Consolas" w:cs="Consolas"/>
+          <w:sz w:val="19"/>
+          <w:szCs w:val="19"/>
+        </w:rPr>
+        <w:t xml:space="preserve"> </w:t>
+      </w:r>
+      <w:proofErr w:type="spellStart"/>
+      <w:r>
+        <w:rPr>
+          <w:rFonts w:ascii="Consolas" w:hAnsi="Consolas" w:cs="Consolas"/>
+          <w:sz w:val="19"/>
+          <w:szCs w:val="19"/>
+        </w:rPr>
+        <w:t>midRow</w:t>
+      </w:r>
+      <w:proofErr w:type="spellEnd"/>
+      <w:r>
+        <w:rPr>
+          <w:rFonts w:ascii="Consolas" w:hAnsi="Consolas" w:cs="Consolas"/>
+          <w:sz w:val="19"/>
+          <w:szCs w:val="19"/>
+        </w:rPr>
+        <w:t>; }</w:t>
+      </w:r>
+    </w:p>
+    <w:p>
+      <w:pPr>
+        <w:autoSpaceDE w:val="0"/>
+        <w:autoSpaceDN w:val="0"/>
+        <w:adjustRightInd w:val="0"/>
+        <w:spacing w:after="0" w:line="240" w:lineRule="auto"/>
+        <w:rPr>
+          <w:rFonts w:ascii="Consolas" w:hAnsi="Consolas" w:cs="Consolas"/>
+          <w:sz w:val="19"/>
+          <w:szCs w:val="19"/>
+        </w:rPr>
+      </w:pPr>
+      <w:r>
+        <w:rPr>
+          <w:rFonts w:ascii="Consolas" w:hAnsi="Consolas" w:cs="Consolas"/>
+          <w:sz w:val="19"/>
+          <w:szCs w:val="19"/>
+        </w:rPr>
+        <w:t xml:space="preserve">        }</w:t>
+      </w:r>
+    </w:p>
+    <w:p>
+      <w:pPr>
+        <w:autoSpaceDE w:val="0"/>
+        <w:autoSpaceDN w:val="0"/>
+        <w:adjustRightInd w:val="0"/>
+        <w:spacing w:after="0" w:line="240" w:lineRule="auto"/>
+        <w:rPr>
+          <w:rFonts w:ascii="Consolas" w:hAnsi="Consolas" w:cs="Consolas"/>
+          <w:sz w:val="19"/>
+          <w:szCs w:val="19"/>
+        </w:rPr>
+      </w:pPr>
+    </w:p>
+    <w:p>
+      <w:pPr>
+        <w:autoSpaceDE w:val="0"/>
+        <w:autoSpaceDN w:val="0"/>
+        <w:adjustRightInd w:val="0"/>
+        <w:spacing w:after="0" w:line="240" w:lineRule="auto"/>
+        <w:rPr>
+          <w:rFonts w:ascii="Consolas" w:hAnsi="Consolas" w:cs="Consolas"/>
+          <w:sz w:val="19"/>
+          <w:szCs w:val="19"/>
+        </w:rPr>
+      </w:pPr>
+      <w:r>
+        <w:rPr>
+          <w:rFonts w:ascii="Consolas" w:hAnsi="Consolas" w:cs="Consolas"/>
+          <w:sz w:val="19"/>
+          <w:szCs w:val="19"/>
+        </w:rPr>
+        <w:t xml:space="preserve">        </w:t>
+      </w:r>
+      <w:proofErr w:type="gramStart"/>
+      <w:r>
+        <w:rPr>
+          <w:rFonts w:ascii="Consolas" w:hAnsi="Consolas" w:cs="Consolas"/>
+          <w:color w:val="0000FF"/>
+          <w:sz w:val="19"/>
+          <w:szCs w:val="19"/>
+        </w:rPr>
+        <w:t>public</w:t>
+      </w:r>
+      <w:proofErr w:type="gramEnd"/>
+      <w:r>
+        <w:rPr>
+          <w:rFonts w:ascii="Consolas" w:hAnsi="Consolas" w:cs="Consolas"/>
+          <w:sz w:val="19"/>
+          <w:szCs w:val="19"/>
+        </w:rPr>
+        <w:t xml:space="preserve"> </w:t>
+      </w:r>
+      <w:proofErr w:type="spellStart"/>
+      <w:r>
+        <w:rPr>
+          <w:rFonts w:ascii="Consolas" w:hAnsi="Consolas" w:cs="Consolas"/>
+          <w:color w:val="2B91AF"/>
+          <w:sz w:val="19"/>
+          <w:szCs w:val="19"/>
+        </w:rPr>
+        <w:t>IList</w:t>
+      </w:r>
+      <w:proofErr w:type="spellEnd"/>
+      <w:r>
+        <w:rPr>
+          <w:rFonts w:ascii="Consolas" w:hAnsi="Consolas" w:cs="Consolas"/>
+          <w:sz w:val="19"/>
+          <w:szCs w:val="19"/>
+        </w:rPr>
+        <w:t>&lt;</w:t>
+      </w:r>
+      <w:proofErr w:type="spellStart"/>
+      <w:r>
+        <w:rPr>
+          <w:rFonts w:ascii="Consolas" w:hAnsi="Consolas" w:cs="Consolas"/>
+          <w:color w:val="0000FF"/>
+          <w:sz w:val="19"/>
+          <w:szCs w:val="19"/>
+        </w:rPr>
+        <w:t>int</w:t>
+      </w:r>
+      <w:proofErr w:type="spellEnd"/>
+      <w:r>
+        <w:rPr>
+          <w:rFonts w:ascii="Consolas" w:hAnsi="Consolas" w:cs="Consolas"/>
+          <w:sz w:val="19"/>
+          <w:szCs w:val="19"/>
+        </w:rPr>
+        <w:t xml:space="preserve">&gt; </w:t>
+      </w:r>
+      <w:proofErr w:type="spellStart"/>
+      <w:r>
+        <w:rPr>
+          <w:rFonts w:ascii="Consolas" w:hAnsi="Consolas" w:cs="Consolas"/>
+          <w:sz w:val="19"/>
+          <w:szCs w:val="19"/>
+        </w:rPr>
+        <w:t>BotRow</w:t>
+      </w:r>
+      <w:proofErr w:type="spellEnd"/>
+    </w:p>
+    <w:p>
+      <w:pPr>
+        <w:autoSpaceDE w:val="0"/>
+        <w:autoSpaceDN w:val="0"/>
+        <w:adjustRightInd w:val="0"/>
+        <w:spacing w:after="0" w:line="240" w:lineRule="auto"/>
+        <w:rPr>
+          <w:rFonts w:ascii="Consolas" w:hAnsi="Consolas" w:cs="Consolas"/>
+          <w:sz w:val="19"/>
+          <w:szCs w:val="19"/>
+        </w:rPr>
+      </w:pPr>
+      <w:r>
+        <w:rPr>
+          <w:rFonts w:ascii="Consolas" w:hAnsi="Consolas" w:cs="Consolas"/>
+          <w:sz w:val="19"/>
+          <w:szCs w:val="19"/>
+        </w:rPr>
+        <w:lastRenderedPageBreak/>
+        <w:t xml:space="preserve">        {</w:t>
+      </w:r>
+    </w:p>
+    <w:p>
+      <w:pPr>
+        <w:autoSpaceDE w:val="0"/>
+        <w:autoSpaceDN w:val="0"/>
+        <w:adjustRightInd w:val="0"/>
+        <w:spacing w:after="0" w:line="240" w:lineRule="auto"/>
+        <w:rPr>
+          <w:rFonts w:ascii="Consolas" w:hAnsi="Consolas" w:cs="Consolas"/>
+          <w:sz w:val="19"/>
+          <w:szCs w:val="19"/>
+        </w:rPr>
+      </w:pPr>
+      <w:r>
+        <w:rPr>
+          <w:rFonts w:ascii="Consolas" w:hAnsi="Consolas" w:cs="Consolas"/>
+          <w:sz w:val="19"/>
+          <w:szCs w:val="19"/>
+        </w:rPr>
+        <w:t xml:space="preserve">            </w:t>
+      </w:r>
+      <w:proofErr w:type="gramStart"/>
+      <w:r>
+        <w:rPr>
+          <w:rFonts w:ascii="Consolas" w:hAnsi="Consolas" w:cs="Consolas"/>
+          <w:color w:val="0000FF"/>
+          <w:sz w:val="19"/>
+          <w:szCs w:val="19"/>
+        </w:rPr>
+        <w:t>get</w:t>
+      </w:r>
+      <w:proofErr w:type="gramEnd"/>
+      <w:r>
+        <w:rPr>
+          <w:rFonts w:ascii="Consolas" w:hAnsi="Consolas" w:cs="Consolas"/>
+          <w:sz w:val="19"/>
+          <w:szCs w:val="19"/>
+        </w:rPr>
+        <w:t xml:space="preserve"> { </w:t>
+      </w:r>
+      <w:r>
+        <w:rPr>
+          <w:rFonts w:ascii="Consolas" w:hAnsi="Consolas" w:cs="Consolas"/>
+          <w:color w:val="0000FF"/>
+          <w:sz w:val="19"/>
+          <w:szCs w:val="19"/>
+        </w:rPr>
+        <w:t>return</w:t>
+      </w:r>
+      <w:r>
+        <w:rPr>
+          <w:rFonts w:ascii="Consolas" w:hAnsi="Consolas" w:cs="Consolas"/>
+          <w:sz w:val="19"/>
+          <w:szCs w:val="19"/>
+        </w:rPr>
+        <w:t xml:space="preserve"> </w:t>
+      </w:r>
+      <w:proofErr w:type="spellStart"/>
+      <w:r>
+        <w:rPr>
+          <w:rFonts w:ascii="Consolas" w:hAnsi="Consolas" w:cs="Consolas"/>
+          <w:sz w:val="19"/>
+          <w:szCs w:val="19"/>
+        </w:rPr>
+        <w:t>botRow</w:t>
+      </w:r>
+      <w:proofErr w:type="spellEnd"/>
+      <w:r>
+        <w:rPr>
+          <w:rFonts w:ascii="Consolas" w:hAnsi="Consolas" w:cs="Consolas"/>
+          <w:sz w:val="19"/>
+          <w:szCs w:val="19"/>
+        </w:rPr>
+        <w:t>; }</w:t>
+      </w:r>
+    </w:p>
+    <w:p>
+      <w:pPr>
+        <w:autoSpaceDE w:val="0"/>
+        <w:autoSpaceDN w:val="0"/>
+        <w:adjustRightInd w:val="0"/>
+        <w:spacing w:after="0" w:line="240" w:lineRule="auto"/>
+        <w:rPr>
+          <w:rFonts w:ascii="Consolas" w:hAnsi="Consolas" w:cs="Consolas"/>
+          <w:sz w:val="19"/>
+          <w:szCs w:val="19"/>
+        </w:rPr>
+      </w:pPr>
+      <w:r>
+        <w:rPr>
+          <w:rFonts w:ascii="Consolas" w:hAnsi="Consolas" w:cs="Consolas"/>
+          <w:sz w:val="19"/>
+          <w:szCs w:val="19"/>
+        </w:rPr>
+        <w:t xml:space="preserve">        }</w:t>
+      </w:r>
+    </w:p>
+    <w:p>
+      <w:pPr>
+        <w:autoSpaceDE w:val="0"/>
+        <w:autoSpaceDN w:val="0"/>
+        <w:adjustRightInd w:val="0"/>
+        <w:spacing w:after="0" w:line="240" w:lineRule="auto"/>
+        <w:rPr>
+          <w:rFonts w:ascii="Consolas" w:hAnsi="Consolas" w:cs="Consolas"/>
+          <w:sz w:val="19"/>
+          <w:szCs w:val="19"/>
+        </w:rPr>
+      </w:pPr>
+    </w:p>
+    <w:p>
+      <w:pPr>
+        <w:autoSpaceDE w:val="0"/>
+        <w:autoSpaceDN w:val="0"/>
+        <w:adjustRightInd w:val="0"/>
+        <w:spacing w:after="0" w:line="240" w:lineRule="auto"/>
+        <w:rPr>
+          <w:rFonts w:ascii="Consolas" w:hAnsi="Consolas" w:cs="Consolas"/>
+          <w:sz w:val="19"/>
+          <w:szCs w:val="19"/>
+        </w:rPr>
+      </w:pPr>
+      <w:r>
+        <w:rPr>
+          <w:rFonts w:ascii="Consolas" w:hAnsi="Consolas" w:cs="Consolas"/>
+          <w:sz w:val="19"/>
+          <w:szCs w:val="19"/>
+        </w:rPr>
+        <w:t xml:space="preserve">        </w:t>
+      </w:r>
+      <w:proofErr w:type="gramStart"/>
+      <w:r>
+        <w:rPr>
+          <w:rFonts w:ascii="Consolas" w:hAnsi="Consolas" w:cs="Consolas"/>
+          <w:color w:val="0000FF"/>
+          <w:sz w:val="19"/>
+          <w:szCs w:val="19"/>
+        </w:rPr>
+        <w:t>public</w:t>
+      </w:r>
+      <w:proofErr w:type="gramEnd"/>
+      <w:r>
+        <w:rPr>
+          <w:rFonts w:ascii="Consolas" w:hAnsi="Consolas" w:cs="Consolas"/>
+          <w:sz w:val="19"/>
+          <w:szCs w:val="19"/>
+        </w:rPr>
+        <w:t xml:space="preserve"> </w:t>
+      </w:r>
+      <w:proofErr w:type="spellStart"/>
+      <w:r>
+        <w:rPr>
+          <w:rFonts w:ascii="Consolas" w:hAnsi="Consolas" w:cs="Consolas"/>
+          <w:color w:val="0000FF"/>
+          <w:sz w:val="19"/>
+          <w:szCs w:val="19"/>
+        </w:rPr>
+        <w:t>int</w:t>
+      </w:r>
+      <w:proofErr w:type="spellEnd"/>
+      <w:r>
+        <w:rPr>
+          <w:rFonts w:ascii="Consolas" w:hAnsi="Consolas" w:cs="Consolas"/>
+          <w:sz w:val="19"/>
+          <w:szCs w:val="19"/>
+        </w:rPr>
+        <w:t xml:space="preserve"> </w:t>
+      </w:r>
+      <w:proofErr w:type="spellStart"/>
+      <w:r>
+        <w:rPr>
+          <w:rFonts w:ascii="Consolas" w:hAnsi="Consolas" w:cs="Consolas"/>
+          <w:sz w:val="19"/>
+          <w:szCs w:val="19"/>
+        </w:rPr>
+        <w:t>TotalStates</w:t>
+      </w:r>
+      <w:proofErr w:type="spellEnd"/>
+      <w:r>
+        <w:rPr>
+          <w:rFonts w:ascii="Consolas" w:hAnsi="Consolas" w:cs="Consolas"/>
+          <w:sz w:val="19"/>
+          <w:szCs w:val="19"/>
+        </w:rPr>
+        <w:t>{</w:t>
+      </w:r>
+    </w:p>
+    <w:p>
+      <w:pPr>
+        <w:autoSpaceDE w:val="0"/>
+        <w:autoSpaceDN w:val="0"/>
+        <w:adjustRightInd w:val="0"/>
+        <w:spacing w:after="0" w:line="240" w:lineRule="auto"/>
+        <w:rPr>
+          <w:rFonts w:ascii="Consolas" w:hAnsi="Consolas" w:cs="Consolas"/>
+          <w:sz w:val="19"/>
+          <w:szCs w:val="19"/>
+        </w:rPr>
+      </w:pPr>
+      <w:r>
+        <w:rPr>
+          <w:rFonts w:ascii="Consolas" w:hAnsi="Consolas" w:cs="Consolas"/>
+          <w:sz w:val="19"/>
+          <w:szCs w:val="19"/>
+        </w:rPr>
+        <w:t xml:space="preserve">            </w:t>
+      </w:r>
+      <w:proofErr w:type="gramStart"/>
+      <w:r>
+        <w:rPr>
+          <w:rFonts w:ascii="Consolas" w:hAnsi="Consolas" w:cs="Consolas"/>
+          <w:color w:val="0000FF"/>
+          <w:sz w:val="19"/>
+          <w:szCs w:val="19"/>
+        </w:rPr>
+        <w:t>get</w:t>
+      </w:r>
+      <w:proofErr w:type="gramEnd"/>
+      <w:r>
+        <w:rPr>
+          <w:rFonts w:ascii="Consolas" w:hAnsi="Consolas" w:cs="Consolas"/>
+          <w:sz w:val="19"/>
+          <w:szCs w:val="19"/>
+        </w:rPr>
+        <w:t xml:space="preserve"> { </w:t>
+      </w:r>
+      <w:r>
+        <w:rPr>
+          <w:rFonts w:ascii="Consolas" w:hAnsi="Consolas" w:cs="Consolas"/>
+          <w:color w:val="0000FF"/>
+          <w:sz w:val="19"/>
+          <w:szCs w:val="19"/>
+        </w:rPr>
+        <w:t>return</w:t>
+      </w:r>
+      <w:r>
+        <w:rPr>
+          <w:rFonts w:ascii="Consolas" w:hAnsi="Consolas" w:cs="Consolas"/>
+          <w:sz w:val="19"/>
+          <w:szCs w:val="19"/>
+        </w:rPr>
+        <w:t xml:space="preserve"> </w:t>
+      </w:r>
+      <w:proofErr w:type="spellStart"/>
+      <w:r>
+        <w:rPr>
+          <w:rFonts w:ascii="Consolas" w:hAnsi="Consolas" w:cs="Consolas"/>
+          <w:sz w:val="19"/>
+          <w:szCs w:val="19"/>
+        </w:rPr>
+        <w:t>totalStates</w:t>
+      </w:r>
+      <w:proofErr w:type="spellEnd"/>
+      <w:r>
+        <w:rPr>
+          <w:rFonts w:ascii="Consolas" w:hAnsi="Consolas" w:cs="Consolas"/>
+          <w:sz w:val="19"/>
+          <w:szCs w:val="19"/>
+        </w:rPr>
+        <w:t>; }</w:t>
+      </w:r>
+    </w:p>
+    <w:p>
+      <w:pPr>
+        <w:autoSpaceDE w:val="0"/>
+        <w:autoSpaceDN w:val="0"/>
+        <w:adjustRightInd w:val="0"/>
+        <w:spacing w:after="0" w:line="240" w:lineRule="auto"/>
+        <w:rPr>
+          <w:rFonts w:ascii="Consolas" w:hAnsi="Consolas" w:cs="Consolas"/>
+          <w:sz w:val="19"/>
+          <w:szCs w:val="19"/>
+        </w:rPr>
+      </w:pPr>
+      <w:r>
+        <w:rPr>
+          <w:rFonts w:ascii="Consolas" w:hAnsi="Consolas" w:cs="Consolas"/>
+          <w:sz w:val="19"/>
+          <w:szCs w:val="19"/>
+        </w:rPr>
+        <w:t xml:space="preserve">        }</w:t>
+      </w:r>
+    </w:p>
+    <w:p>
+      <w:pPr>
+        <w:autoSpaceDE w:val="0"/>
+        <w:autoSpaceDN w:val="0"/>
+        <w:adjustRightInd w:val="0"/>
+        <w:spacing w:after="0" w:line="240" w:lineRule="auto"/>
+        <w:rPr>
+          <w:rFonts w:ascii="Consolas" w:hAnsi="Consolas" w:cs="Consolas"/>
+          <w:sz w:val="19"/>
+          <w:szCs w:val="19"/>
+        </w:rPr>
+      </w:pPr>
+    </w:p>
+    <w:p>
+      <w:pPr>
+        <w:autoSpaceDE w:val="0"/>
+        <w:autoSpaceDN w:val="0"/>
+        <w:adjustRightInd w:val="0"/>
+        <w:spacing w:after="0" w:line="240" w:lineRule="auto"/>
+        <w:rPr>
+          <w:rFonts w:ascii="Consolas" w:hAnsi="Consolas" w:cs="Consolas"/>
+          <w:sz w:val="19"/>
+          <w:szCs w:val="19"/>
+        </w:rPr>
+      </w:pPr>
+      <w:r>
+        <w:rPr>
+          <w:rFonts w:ascii="Consolas" w:hAnsi="Consolas" w:cs="Consolas"/>
+          <w:sz w:val="19"/>
+          <w:szCs w:val="19"/>
+        </w:rPr>
+        <w:t xml:space="preserve">        </w:t>
+      </w:r>
+      <w:proofErr w:type="gramStart"/>
+      <w:r>
+        <w:rPr>
+          <w:rFonts w:ascii="Consolas" w:hAnsi="Consolas" w:cs="Consolas"/>
+          <w:color w:val="0000FF"/>
+          <w:sz w:val="19"/>
+          <w:szCs w:val="19"/>
+        </w:rPr>
+        <w:t>public</w:t>
+      </w:r>
+      <w:proofErr w:type="gramEnd"/>
+      <w:r>
+        <w:rPr>
+          <w:rFonts w:ascii="Consolas" w:hAnsi="Consolas" w:cs="Consolas"/>
+          <w:sz w:val="19"/>
+          <w:szCs w:val="19"/>
+        </w:rPr>
+        <w:t xml:space="preserve"> </w:t>
+      </w:r>
+      <w:proofErr w:type="spellStart"/>
+      <w:r>
+        <w:rPr>
+          <w:rFonts w:ascii="Consolas" w:hAnsi="Consolas" w:cs="Consolas"/>
+          <w:color w:val="2B91AF"/>
+          <w:sz w:val="19"/>
+          <w:szCs w:val="19"/>
+        </w:rPr>
+        <w:t>IList</w:t>
+      </w:r>
+      <w:proofErr w:type="spellEnd"/>
+      <w:r>
+        <w:rPr>
+          <w:rFonts w:ascii="Consolas" w:hAnsi="Consolas" w:cs="Consolas"/>
+          <w:sz w:val="19"/>
+          <w:szCs w:val="19"/>
+        </w:rPr>
+        <w:t>&lt;</w:t>
+      </w:r>
+      <w:r>
+        <w:rPr>
+          <w:rFonts w:ascii="Consolas" w:hAnsi="Consolas" w:cs="Consolas"/>
+          <w:color w:val="0000FF"/>
+          <w:sz w:val="19"/>
+          <w:szCs w:val="19"/>
+        </w:rPr>
+        <w:t>float</w:t>
+      </w:r>
+      <w:r>
+        <w:rPr>
+          <w:rFonts w:ascii="Consolas" w:hAnsi="Consolas" w:cs="Consolas"/>
+          <w:sz w:val="19"/>
+          <w:szCs w:val="19"/>
+        </w:rPr>
+        <w:t>&gt; Values</w:t>
+      </w:r>
+    </w:p>
+    <w:p>
+      <w:pPr>
+        <w:autoSpaceDE w:val="0"/>
+        <w:autoSpaceDN w:val="0"/>
+        <w:adjustRightInd w:val="0"/>
+        <w:spacing w:after="0" w:line="240" w:lineRule="auto"/>
+        <w:rPr>
+          <w:rFonts w:ascii="Consolas" w:hAnsi="Consolas" w:cs="Consolas"/>
+          <w:sz w:val="19"/>
+          <w:szCs w:val="19"/>
+        </w:rPr>
+      </w:pPr>
+      <w:r>
+        <w:rPr>
+          <w:rFonts w:ascii="Consolas" w:hAnsi="Consolas" w:cs="Consolas"/>
+          <w:sz w:val="19"/>
+          <w:szCs w:val="19"/>
+        </w:rPr>
+        <w:t xml:space="preserve">        {</w:t>
+      </w:r>
+    </w:p>
+    <w:p>
+      <w:pPr>
+        <w:autoSpaceDE w:val="0"/>
+        <w:autoSpaceDN w:val="0"/>
+        <w:adjustRightInd w:val="0"/>
+        <w:spacing w:after="0" w:line="240" w:lineRule="auto"/>
+        <w:rPr>
+          <w:rFonts w:ascii="Consolas" w:hAnsi="Consolas" w:cs="Consolas"/>
+          <w:sz w:val="19"/>
+          <w:szCs w:val="19"/>
+        </w:rPr>
+      </w:pPr>
+      <w:r>
+        <w:rPr>
+          <w:rFonts w:ascii="Consolas" w:hAnsi="Consolas" w:cs="Consolas"/>
+          <w:sz w:val="19"/>
+          <w:szCs w:val="19"/>
+        </w:rPr>
+        <w:t xml:space="preserve">            </w:t>
+      </w:r>
+      <w:proofErr w:type="gramStart"/>
+      <w:r>
+        <w:rPr>
+          <w:rFonts w:ascii="Consolas" w:hAnsi="Consolas" w:cs="Consolas"/>
+          <w:color w:val="0000FF"/>
+          <w:sz w:val="19"/>
+          <w:szCs w:val="19"/>
+        </w:rPr>
+        <w:t>get</w:t>
+      </w:r>
+      <w:proofErr w:type="gramEnd"/>
+      <w:r>
+        <w:rPr>
+          <w:rFonts w:ascii="Consolas" w:hAnsi="Consolas" w:cs="Consolas"/>
+          <w:sz w:val="19"/>
+          <w:szCs w:val="19"/>
+        </w:rPr>
+        <w:t xml:space="preserve"> {</w:t>
+      </w:r>
+    </w:p>
+    <w:p>
+      <w:pPr>
+        <w:autoSpaceDE w:val="0"/>
+        <w:autoSpaceDN w:val="0"/>
+        <w:adjustRightInd w:val="0"/>
+        <w:spacing w:after="0" w:line="240" w:lineRule="auto"/>
+        <w:rPr>
+          <w:rFonts w:ascii="Consolas" w:hAnsi="Consolas" w:cs="Consolas"/>
+          <w:sz w:val="19"/>
+          <w:szCs w:val="19"/>
+        </w:rPr>
+      </w:pPr>
+      <w:r>
+        <w:rPr>
+          <w:rFonts w:ascii="Consolas" w:hAnsi="Consolas" w:cs="Consolas"/>
+          <w:sz w:val="19"/>
+          <w:szCs w:val="19"/>
+        </w:rPr>
+        <w:t xml:space="preserve">                </w:t>
+      </w:r>
+      <w:proofErr w:type="gramStart"/>
+      <w:r>
+        <w:rPr>
+          <w:rFonts w:ascii="Consolas" w:hAnsi="Consolas" w:cs="Consolas"/>
+          <w:color w:val="0000FF"/>
+          <w:sz w:val="19"/>
+          <w:szCs w:val="19"/>
+        </w:rPr>
+        <w:t>if</w:t>
+      </w:r>
+      <w:proofErr w:type="gramEnd"/>
+      <w:r>
+        <w:rPr>
+          <w:rFonts w:ascii="Consolas" w:hAnsi="Consolas" w:cs="Consolas"/>
+          <w:sz w:val="19"/>
+          <w:szCs w:val="19"/>
+        </w:rPr>
+        <w:t xml:space="preserve"> (</w:t>
+      </w:r>
+      <w:proofErr w:type="spellStart"/>
+      <w:r>
+        <w:rPr>
+          <w:rFonts w:ascii="Consolas" w:hAnsi="Consolas" w:cs="Consolas"/>
+          <w:sz w:val="19"/>
+          <w:szCs w:val="19"/>
+        </w:rPr>
+        <w:t>values.Count</w:t>
+      </w:r>
+      <w:proofErr w:type="spellEnd"/>
+      <w:r>
+        <w:rPr>
+          <w:rFonts w:ascii="Consolas" w:hAnsi="Consolas" w:cs="Consolas"/>
+          <w:sz w:val="19"/>
+          <w:szCs w:val="19"/>
+        </w:rPr>
+        <w:t xml:space="preserve"> &lt; </w:t>
+      </w:r>
+      <w:proofErr w:type="spellStart"/>
+      <w:r>
+        <w:rPr>
+          <w:rFonts w:ascii="Consolas" w:hAnsi="Consolas" w:cs="Consolas"/>
+          <w:sz w:val="19"/>
+          <w:szCs w:val="19"/>
+        </w:rPr>
+        <w:t>topRow.Count</w:t>
+      </w:r>
+      <w:proofErr w:type="spellEnd"/>
+      <w:r>
+        <w:rPr>
+          <w:rFonts w:ascii="Consolas" w:hAnsi="Consolas" w:cs="Consolas"/>
+          <w:sz w:val="19"/>
+          <w:szCs w:val="19"/>
+        </w:rPr>
+        <w:t>){</w:t>
+      </w:r>
+    </w:p>
+    <w:p>
+      <w:pPr>
+        <w:autoSpaceDE w:val="0"/>
+        <w:autoSpaceDN w:val="0"/>
+        <w:adjustRightInd w:val="0"/>
+        <w:spacing w:after="0" w:line="240" w:lineRule="auto"/>
+        <w:rPr>
+          <w:rFonts w:ascii="Consolas" w:hAnsi="Consolas" w:cs="Consolas"/>
+          <w:sz w:val="19"/>
+          <w:szCs w:val="19"/>
+        </w:rPr>
+      </w:pPr>
+      <w:r>
+        <w:rPr>
+          <w:rFonts w:ascii="Consolas" w:hAnsi="Consolas" w:cs="Consolas"/>
+          <w:sz w:val="19"/>
+          <w:szCs w:val="19"/>
+        </w:rPr>
+        <w:t xml:space="preserve">                    </w:t>
+      </w:r>
+      <w:proofErr w:type="spellStart"/>
+      <w:proofErr w:type="gramStart"/>
+      <w:r>
+        <w:rPr>
+          <w:rFonts w:ascii="Consolas" w:hAnsi="Consolas" w:cs="Consolas"/>
+          <w:sz w:val="19"/>
+          <w:szCs w:val="19"/>
+        </w:rPr>
+        <w:t>calcValues</w:t>
+      </w:r>
+      <w:proofErr w:type="spellEnd"/>
+      <w:r>
+        <w:rPr>
+          <w:rFonts w:ascii="Consolas" w:hAnsi="Consolas" w:cs="Consolas"/>
+          <w:sz w:val="19"/>
+          <w:szCs w:val="19"/>
+        </w:rPr>
+        <w:t>(</w:t>
+      </w:r>
+      <w:proofErr w:type="gramEnd"/>
+      <w:r>
+        <w:rPr>
+          <w:rFonts w:ascii="Consolas" w:hAnsi="Consolas" w:cs="Consolas"/>
+          <w:sz w:val="19"/>
+          <w:szCs w:val="19"/>
+        </w:rPr>
+        <w:t>);</w:t>
+      </w:r>
+    </w:p>
+    <w:p>
+      <w:pPr>
+        <w:autoSpaceDE w:val="0"/>
+        <w:autoSpaceDN w:val="0"/>
+        <w:adjustRightInd w:val="0"/>
+        <w:spacing w:after="0" w:line="240" w:lineRule="auto"/>
+        <w:rPr>
+          <w:rFonts w:ascii="Consolas" w:hAnsi="Consolas" w:cs="Consolas"/>
+          <w:sz w:val="19"/>
+          <w:szCs w:val="19"/>
+        </w:rPr>
+      </w:pPr>
+      <w:r>
+        <w:rPr>
+          <w:rFonts w:ascii="Consolas" w:hAnsi="Consolas" w:cs="Consolas"/>
+          <w:sz w:val="19"/>
+          <w:szCs w:val="19"/>
+        </w:rPr>
+        <w:t xml:space="preserve">                }</w:t>
+      </w:r>
+    </w:p>
+    <w:p>
+      <w:pPr>
+        <w:autoSpaceDE w:val="0"/>
+        <w:autoSpaceDN w:val="0"/>
+        <w:adjustRightInd w:val="0"/>
+        <w:spacing w:after="0" w:line="240" w:lineRule="auto"/>
+        <w:rPr>
+          <w:rFonts w:ascii="Consolas" w:hAnsi="Consolas" w:cs="Consolas"/>
+          <w:sz w:val="19"/>
+          <w:szCs w:val="19"/>
+        </w:rPr>
+      </w:pPr>
+      <w:r>
+        <w:rPr>
+          <w:rFonts w:ascii="Consolas" w:hAnsi="Consolas" w:cs="Consolas"/>
+          <w:sz w:val="19"/>
+          <w:szCs w:val="19"/>
+        </w:rPr>
+        <w:t xml:space="preserve">                </w:t>
+      </w:r>
+      <w:proofErr w:type="gramStart"/>
+      <w:r>
+        <w:rPr>
+          <w:rFonts w:ascii="Consolas" w:hAnsi="Consolas" w:cs="Consolas"/>
+          <w:color w:val="0000FF"/>
+          <w:sz w:val="19"/>
+          <w:szCs w:val="19"/>
+        </w:rPr>
+        <w:t>return</w:t>
+      </w:r>
+      <w:proofErr w:type="gramEnd"/>
+      <w:r>
+        <w:rPr>
+          <w:rFonts w:ascii="Consolas" w:hAnsi="Consolas" w:cs="Consolas"/>
+          <w:sz w:val="19"/>
+          <w:szCs w:val="19"/>
+        </w:rPr>
+        <w:t xml:space="preserve"> values; </w:t>
+      </w:r>
+    </w:p>
+    <w:p>
+      <w:pPr>
+        <w:autoSpaceDE w:val="0"/>
+        <w:autoSpaceDN w:val="0"/>
+        <w:adjustRightInd w:val="0"/>
+        <w:spacing w:after="0" w:line="240" w:lineRule="auto"/>
+        <w:rPr>
+          <w:rFonts w:ascii="Consolas" w:hAnsi="Consolas" w:cs="Consolas"/>
+          <w:sz w:val="19"/>
+          <w:szCs w:val="19"/>
+        </w:rPr>
+      </w:pPr>
+      <w:r>
+        <w:rPr>
+          <w:rFonts w:ascii="Consolas" w:hAnsi="Consolas" w:cs="Consolas"/>
+          <w:sz w:val="19"/>
+          <w:szCs w:val="19"/>
+        </w:rPr>
+        <w:t xml:space="preserve">            }</w:t>
+      </w:r>
+    </w:p>
+    <w:p>
+      <w:pPr>
+        <w:autoSpaceDE w:val="0"/>
+        <w:autoSpaceDN w:val="0"/>
+        <w:adjustRightInd w:val="0"/>
+        <w:spacing w:after="0" w:line="240" w:lineRule="auto"/>
+        <w:rPr>
+          <w:rFonts w:ascii="Consolas" w:hAnsi="Consolas" w:cs="Consolas"/>
+          <w:sz w:val="19"/>
+          <w:szCs w:val="19"/>
+        </w:rPr>
+      </w:pPr>
+      <w:r>
+        <w:rPr>
+          <w:rFonts w:ascii="Consolas" w:hAnsi="Consolas" w:cs="Consolas"/>
+          <w:sz w:val="19"/>
+          <w:szCs w:val="19"/>
+        </w:rPr>
+        <w:t xml:space="preserve">        }</w:t>
+      </w:r>
+    </w:p>
+    <w:p>
+      <w:r>
+        <w:t xml:space="preserve">Change: Return </w:t>
+      </w:r>
+      <w:proofErr w:type="spellStart"/>
+      <w:r>
+        <w:t>ILists</w:t>
+      </w:r>
+      <w:proofErr w:type="spellEnd"/>
+      <w:r>
+        <w:t xml:space="preserve"> instead of lists. </w:t>
+      </w:r>
+    </w:p>
+    <w:p>
+      <w:r>
+        <w:t>Reason: Replacing Interfaces instead of collections, it allows calling code to be more flexible, even though it’s ridiculously negligible in this specific case.</w:t>
+      </w:r>
+    </w:p>
+    <w:p>
       <w:bookmarkStart w:id="0" w:name="_GoBack"/>
       <w:bookmarkEnd w:id="0"/>
     </w:p>

</xml_diff>

<commit_message>
Changed an if else statement an add reasons to the log
</commit_message>
<xml_diff>
--- a/Changelog2.docx
+++ b/Changelog2.docx
@@ -934,13 +934,24 @@
     </w:p>
     <w:p>
       <w:r>
-        <w:t>Change: Simplified logic, added another check to make sure the move is valid.</w:t>
-      </w:r>
-    </w:p>
-    <w:p>
-      <w:r>
-        <w:t>Reason: Something</w:t>
-      </w:r>
+        <w:t xml:space="preserve">Change: </w:t>
+      </w:r>
+      <w:r>
+        <w:t>A</w:t>
+      </w:r>
+      <w:r>
+        <w:t>dded another check to make sure the move is valid.</w:t>
+      </w:r>
+    </w:p>
+    <w:p>
+      <w:r>
+        <w:t xml:space="preserve">Reason: </w:t>
+      </w:r>
+      <w:r>
+        <w:t>Simplified logic by eliminated Complements from if-then-else statements.</w:t>
+      </w:r>
+      <w:bookmarkStart w:id="0" w:name="_GoBack"/>
+      <w:bookmarkEnd w:id="0"/>
     </w:p>
     <w:p/>
     <w:p>
@@ -2066,7 +2077,10 @@
     </w:p>
     <w:p>
       <w:r>
-        <w:t xml:space="preserve">Change: Simplified logic, removed checking for 0. Removed call to </w:t>
+        <w:t>Change: Removed checking for 0 and r</w:t>
+      </w:r>
+      <w:r>
+        <w:t xml:space="preserve">emoved call to </w:t>
       </w:r>
       <w:proofErr w:type="spellStart"/>
       <w:r>
@@ -2087,7 +2101,10 @@
     </w:p>
     <w:p>
       <w:r>
-        <w:t>Reason: Something else.</w:t>
+        <w:t xml:space="preserve">Reason: </w:t>
+      </w:r>
+      <w:r>
+        <w:t>Simplified logic</w:t>
       </w:r>
     </w:p>
     <w:p/>
@@ -3834,7 +3851,399 @@
           <w:sz w:val="19"/>
           <w:szCs w:val="19"/>
         </w:rPr>
+        <w:t xml:space="preserve">        {</w:t>
+      </w:r>
+    </w:p>
+    <w:p>
+      <w:pPr>
+        <w:autoSpaceDE w:val="0"/>
+        <w:autoSpaceDN w:val="0"/>
+        <w:adjustRightInd w:val="0"/>
+        <w:spacing w:after="0" w:line="240" w:lineRule="auto"/>
+        <w:rPr>
+          <w:rFonts w:ascii="Consolas" w:hAnsi="Consolas" w:cs="Consolas"/>
+          <w:sz w:val="19"/>
+          <w:szCs w:val="19"/>
+        </w:rPr>
+      </w:pPr>
+      <w:r>
+        <w:rPr>
+          <w:rFonts w:ascii="Consolas" w:hAnsi="Consolas" w:cs="Consolas"/>
+          <w:sz w:val="19"/>
+          <w:szCs w:val="19"/>
+        </w:rPr>
         <w:lastRenderedPageBreak/>
+        <w:t xml:space="preserve">            </w:t>
+      </w:r>
+      <w:proofErr w:type="gramStart"/>
+      <w:r>
+        <w:rPr>
+          <w:rFonts w:ascii="Consolas" w:hAnsi="Consolas" w:cs="Consolas"/>
+          <w:color w:val="0000FF"/>
+          <w:sz w:val="19"/>
+          <w:szCs w:val="19"/>
+        </w:rPr>
+        <w:t>get</w:t>
+      </w:r>
+      <w:proofErr w:type="gramEnd"/>
+      <w:r>
+        <w:rPr>
+          <w:rFonts w:ascii="Consolas" w:hAnsi="Consolas" w:cs="Consolas"/>
+          <w:sz w:val="19"/>
+          <w:szCs w:val="19"/>
+        </w:rPr>
+        <w:t xml:space="preserve"> { </w:t>
+      </w:r>
+      <w:r>
+        <w:rPr>
+          <w:rFonts w:ascii="Consolas" w:hAnsi="Consolas" w:cs="Consolas"/>
+          <w:color w:val="0000FF"/>
+          <w:sz w:val="19"/>
+          <w:szCs w:val="19"/>
+        </w:rPr>
+        <w:t>return</w:t>
+      </w:r>
+      <w:r>
+        <w:rPr>
+          <w:rFonts w:ascii="Consolas" w:hAnsi="Consolas" w:cs="Consolas"/>
+          <w:sz w:val="19"/>
+          <w:szCs w:val="19"/>
+        </w:rPr>
+        <w:t xml:space="preserve"> </w:t>
+      </w:r>
+      <w:proofErr w:type="spellStart"/>
+      <w:r>
+        <w:rPr>
+          <w:rFonts w:ascii="Consolas" w:hAnsi="Consolas" w:cs="Consolas"/>
+          <w:sz w:val="19"/>
+          <w:szCs w:val="19"/>
+        </w:rPr>
+        <w:t>botRow</w:t>
+      </w:r>
+      <w:proofErr w:type="spellEnd"/>
+      <w:r>
+        <w:rPr>
+          <w:rFonts w:ascii="Consolas" w:hAnsi="Consolas" w:cs="Consolas"/>
+          <w:sz w:val="19"/>
+          <w:szCs w:val="19"/>
+        </w:rPr>
+        <w:t>; }</w:t>
+      </w:r>
+    </w:p>
+    <w:p>
+      <w:pPr>
+        <w:autoSpaceDE w:val="0"/>
+        <w:autoSpaceDN w:val="0"/>
+        <w:adjustRightInd w:val="0"/>
+        <w:spacing w:after="0" w:line="240" w:lineRule="auto"/>
+        <w:rPr>
+          <w:rFonts w:ascii="Consolas" w:hAnsi="Consolas" w:cs="Consolas"/>
+          <w:sz w:val="19"/>
+          <w:szCs w:val="19"/>
+        </w:rPr>
+      </w:pPr>
+      <w:r>
+        <w:rPr>
+          <w:rFonts w:ascii="Consolas" w:hAnsi="Consolas" w:cs="Consolas"/>
+          <w:sz w:val="19"/>
+          <w:szCs w:val="19"/>
+        </w:rPr>
+        <w:t xml:space="preserve">        }</w:t>
+      </w:r>
+    </w:p>
+    <w:p>
+      <w:pPr>
+        <w:autoSpaceDE w:val="0"/>
+        <w:autoSpaceDN w:val="0"/>
+        <w:adjustRightInd w:val="0"/>
+        <w:spacing w:after="0" w:line="240" w:lineRule="auto"/>
+        <w:rPr>
+          <w:rFonts w:ascii="Consolas" w:hAnsi="Consolas" w:cs="Consolas"/>
+          <w:sz w:val="19"/>
+          <w:szCs w:val="19"/>
+        </w:rPr>
+      </w:pPr>
+    </w:p>
+    <w:p>
+      <w:pPr>
+        <w:autoSpaceDE w:val="0"/>
+        <w:autoSpaceDN w:val="0"/>
+        <w:adjustRightInd w:val="0"/>
+        <w:spacing w:after="0" w:line="240" w:lineRule="auto"/>
+        <w:rPr>
+          <w:rFonts w:ascii="Consolas" w:hAnsi="Consolas" w:cs="Consolas"/>
+          <w:sz w:val="19"/>
+          <w:szCs w:val="19"/>
+        </w:rPr>
+      </w:pPr>
+      <w:r>
+        <w:rPr>
+          <w:rFonts w:ascii="Consolas" w:hAnsi="Consolas" w:cs="Consolas"/>
+          <w:sz w:val="19"/>
+          <w:szCs w:val="19"/>
+        </w:rPr>
+        <w:t xml:space="preserve">        </w:t>
+      </w:r>
+      <w:proofErr w:type="gramStart"/>
+      <w:r>
+        <w:rPr>
+          <w:rFonts w:ascii="Consolas" w:hAnsi="Consolas" w:cs="Consolas"/>
+          <w:color w:val="0000FF"/>
+          <w:sz w:val="19"/>
+          <w:szCs w:val="19"/>
+        </w:rPr>
+        <w:t>public</w:t>
+      </w:r>
+      <w:proofErr w:type="gramEnd"/>
+      <w:r>
+        <w:rPr>
+          <w:rFonts w:ascii="Consolas" w:hAnsi="Consolas" w:cs="Consolas"/>
+          <w:sz w:val="19"/>
+          <w:szCs w:val="19"/>
+        </w:rPr>
+        <w:t xml:space="preserve"> </w:t>
+      </w:r>
+      <w:proofErr w:type="spellStart"/>
+      <w:r>
+        <w:rPr>
+          <w:rFonts w:ascii="Consolas" w:hAnsi="Consolas" w:cs="Consolas"/>
+          <w:color w:val="0000FF"/>
+          <w:sz w:val="19"/>
+          <w:szCs w:val="19"/>
+        </w:rPr>
+        <w:t>int</w:t>
+      </w:r>
+      <w:proofErr w:type="spellEnd"/>
+      <w:r>
+        <w:rPr>
+          <w:rFonts w:ascii="Consolas" w:hAnsi="Consolas" w:cs="Consolas"/>
+          <w:sz w:val="19"/>
+          <w:szCs w:val="19"/>
+        </w:rPr>
+        <w:t xml:space="preserve"> </w:t>
+      </w:r>
+      <w:proofErr w:type="spellStart"/>
+      <w:r>
+        <w:rPr>
+          <w:rFonts w:ascii="Consolas" w:hAnsi="Consolas" w:cs="Consolas"/>
+          <w:sz w:val="19"/>
+          <w:szCs w:val="19"/>
+        </w:rPr>
+        <w:t>TotalStates</w:t>
+      </w:r>
+      <w:proofErr w:type="spellEnd"/>
+      <w:r>
+        <w:rPr>
+          <w:rFonts w:ascii="Consolas" w:hAnsi="Consolas" w:cs="Consolas"/>
+          <w:sz w:val="19"/>
+          <w:szCs w:val="19"/>
+        </w:rPr>
+        <w:t>{</w:t>
+      </w:r>
+    </w:p>
+    <w:p>
+      <w:pPr>
+        <w:autoSpaceDE w:val="0"/>
+        <w:autoSpaceDN w:val="0"/>
+        <w:adjustRightInd w:val="0"/>
+        <w:spacing w:after="0" w:line="240" w:lineRule="auto"/>
+        <w:rPr>
+          <w:rFonts w:ascii="Consolas" w:hAnsi="Consolas" w:cs="Consolas"/>
+          <w:sz w:val="19"/>
+          <w:szCs w:val="19"/>
+        </w:rPr>
+      </w:pPr>
+      <w:r>
+        <w:rPr>
+          <w:rFonts w:ascii="Consolas" w:hAnsi="Consolas" w:cs="Consolas"/>
+          <w:sz w:val="19"/>
+          <w:szCs w:val="19"/>
+        </w:rPr>
+        <w:t xml:space="preserve">            </w:t>
+      </w:r>
+      <w:proofErr w:type="gramStart"/>
+      <w:r>
+        <w:rPr>
+          <w:rFonts w:ascii="Consolas" w:hAnsi="Consolas" w:cs="Consolas"/>
+          <w:color w:val="0000FF"/>
+          <w:sz w:val="19"/>
+          <w:szCs w:val="19"/>
+        </w:rPr>
+        <w:t>get</w:t>
+      </w:r>
+      <w:proofErr w:type="gramEnd"/>
+      <w:r>
+        <w:rPr>
+          <w:rFonts w:ascii="Consolas" w:hAnsi="Consolas" w:cs="Consolas"/>
+          <w:sz w:val="19"/>
+          <w:szCs w:val="19"/>
+        </w:rPr>
+        <w:t xml:space="preserve"> { </w:t>
+      </w:r>
+      <w:r>
+        <w:rPr>
+          <w:rFonts w:ascii="Consolas" w:hAnsi="Consolas" w:cs="Consolas"/>
+          <w:color w:val="0000FF"/>
+          <w:sz w:val="19"/>
+          <w:szCs w:val="19"/>
+        </w:rPr>
+        <w:t>return</w:t>
+      </w:r>
+      <w:r>
+        <w:rPr>
+          <w:rFonts w:ascii="Consolas" w:hAnsi="Consolas" w:cs="Consolas"/>
+          <w:sz w:val="19"/>
+          <w:szCs w:val="19"/>
+        </w:rPr>
+        <w:t xml:space="preserve"> </w:t>
+      </w:r>
+      <w:proofErr w:type="spellStart"/>
+      <w:r>
+        <w:rPr>
+          <w:rFonts w:ascii="Consolas" w:hAnsi="Consolas" w:cs="Consolas"/>
+          <w:sz w:val="19"/>
+          <w:szCs w:val="19"/>
+        </w:rPr>
+        <w:t>totalStates</w:t>
+      </w:r>
+      <w:proofErr w:type="spellEnd"/>
+      <w:r>
+        <w:rPr>
+          <w:rFonts w:ascii="Consolas" w:hAnsi="Consolas" w:cs="Consolas"/>
+          <w:sz w:val="19"/>
+          <w:szCs w:val="19"/>
+        </w:rPr>
+        <w:t>; }</w:t>
+      </w:r>
+    </w:p>
+    <w:p>
+      <w:pPr>
+        <w:autoSpaceDE w:val="0"/>
+        <w:autoSpaceDN w:val="0"/>
+        <w:adjustRightInd w:val="0"/>
+        <w:spacing w:after="0" w:line="240" w:lineRule="auto"/>
+        <w:rPr>
+          <w:rFonts w:ascii="Consolas" w:hAnsi="Consolas" w:cs="Consolas"/>
+          <w:sz w:val="19"/>
+          <w:szCs w:val="19"/>
+        </w:rPr>
+      </w:pPr>
+      <w:r>
+        <w:rPr>
+          <w:rFonts w:ascii="Consolas" w:hAnsi="Consolas" w:cs="Consolas"/>
+          <w:sz w:val="19"/>
+          <w:szCs w:val="19"/>
+        </w:rPr>
+        <w:t xml:space="preserve">        }</w:t>
+      </w:r>
+    </w:p>
+    <w:p>
+      <w:pPr>
+        <w:autoSpaceDE w:val="0"/>
+        <w:autoSpaceDN w:val="0"/>
+        <w:adjustRightInd w:val="0"/>
+        <w:spacing w:after="0" w:line="240" w:lineRule="auto"/>
+        <w:rPr>
+          <w:rFonts w:ascii="Consolas" w:hAnsi="Consolas" w:cs="Consolas"/>
+          <w:sz w:val="19"/>
+          <w:szCs w:val="19"/>
+        </w:rPr>
+      </w:pPr>
+    </w:p>
+    <w:p>
+      <w:pPr>
+        <w:autoSpaceDE w:val="0"/>
+        <w:autoSpaceDN w:val="0"/>
+        <w:adjustRightInd w:val="0"/>
+        <w:spacing w:after="0" w:line="240" w:lineRule="auto"/>
+        <w:rPr>
+          <w:rFonts w:ascii="Consolas" w:hAnsi="Consolas" w:cs="Consolas"/>
+          <w:sz w:val="19"/>
+          <w:szCs w:val="19"/>
+        </w:rPr>
+      </w:pPr>
+      <w:r>
+        <w:rPr>
+          <w:rFonts w:ascii="Consolas" w:hAnsi="Consolas" w:cs="Consolas"/>
+          <w:sz w:val="19"/>
+          <w:szCs w:val="19"/>
+        </w:rPr>
+        <w:t xml:space="preserve">        </w:t>
+      </w:r>
+      <w:proofErr w:type="gramStart"/>
+      <w:r>
+        <w:rPr>
+          <w:rFonts w:ascii="Consolas" w:hAnsi="Consolas" w:cs="Consolas"/>
+          <w:color w:val="0000FF"/>
+          <w:sz w:val="19"/>
+          <w:szCs w:val="19"/>
+        </w:rPr>
+        <w:t>public</w:t>
+      </w:r>
+      <w:proofErr w:type="gramEnd"/>
+      <w:r>
+        <w:rPr>
+          <w:rFonts w:ascii="Consolas" w:hAnsi="Consolas" w:cs="Consolas"/>
+          <w:sz w:val="19"/>
+          <w:szCs w:val="19"/>
+        </w:rPr>
+        <w:t xml:space="preserve"> </w:t>
+      </w:r>
+      <w:proofErr w:type="spellStart"/>
+      <w:r>
+        <w:rPr>
+          <w:rFonts w:ascii="Consolas" w:hAnsi="Consolas" w:cs="Consolas"/>
+          <w:color w:val="2B91AF"/>
+          <w:sz w:val="19"/>
+          <w:szCs w:val="19"/>
+        </w:rPr>
+        <w:t>IList</w:t>
+      </w:r>
+      <w:proofErr w:type="spellEnd"/>
+      <w:r>
+        <w:rPr>
+          <w:rFonts w:ascii="Consolas" w:hAnsi="Consolas" w:cs="Consolas"/>
+          <w:sz w:val="19"/>
+          <w:szCs w:val="19"/>
+        </w:rPr>
+        <w:t>&lt;</w:t>
+      </w:r>
+      <w:r>
+        <w:rPr>
+          <w:rFonts w:ascii="Consolas" w:hAnsi="Consolas" w:cs="Consolas"/>
+          <w:color w:val="0000FF"/>
+          <w:sz w:val="19"/>
+          <w:szCs w:val="19"/>
+        </w:rPr>
+        <w:t>float</w:t>
+      </w:r>
+      <w:r>
+        <w:rPr>
+          <w:rFonts w:ascii="Consolas" w:hAnsi="Consolas" w:cs="Consolas"/>
+          <w:sz w:val="19"/>
+          <w:szCs w:val="19"/>
+        </w:rPr>
+        <w:t>&gt; Values</w:t>
+      </w:r>
+    </w:p>
+    <w:p>
+      <w:pPr>
+        <w:autoSpaceDE w:val="0"/>
+        <w:autoSpaceDN w:val="0"/>
+        <w:adjustRightInd w:val="0"/>
+        <w:spacing w:after="0" w:line="240" w:lineRule="auto"/>
+        <w:rPr>
+          <w:rFonts w:ascii="Consolas" w:hAnsi="Consolas" w:cs="Consolas"/>
+          <w:sz w:val="19"/>
+          <w:szCs w:val="19"/>
+        </w:rPr>
+      </w:pPr>
+      <w:r>
+        <w:rPr>
+          <w:rFonts w:ascii="Consolas" w:hAnsi="Consolas" w:cs="Consolas"/>
+          <w:sz w:val="19"/>
+          <w:szCs w:val="19"/>
+        </w:rPr>
         <w:t xml:space="preserve">        {</w:t>
       </w:r>
     </w:p>
@@ -3875,8 +4284,176 @@
           <w:sz w:val="19"/>
           <w:szCs w:val="19"/>
         </w:rPr>
-        <w:t xml:space="preserve"> { </w:t>
-      </w:r>
+        <w:t xml:space="preserve"> {</w:t>
+      </w:r>
+    </w:p>
+    <w:p>
+      <w:pPr>
+        <w:autoSpaceDE w:val="0"/>
+        <w:autoSpaceDN w:val="0"/>
+        <w:adjustRightInd w:val="0"/>
+        <w:spacing w:after="0" w:line="240" w:lineRule="auto"/>
+        <w:rPr>
+          <w:rFonts w:ascii="Consolas" w:hAnsi="Consolas" w:cs="Consolas"/>
+          <w:sz w:val="19"/>
+          <w:szCs w:val="19"/>
+        </w:rPr>
+      </w:pPr>
+      <w:r>
+        <w:rPr>
+          <w:rFonts w:ascii="Consolas" w:hAnsi="Consolas" w:cs="Consolas"/>
+          <w:sz w:val="19"/>
+          <w:szCs w:val="19"/>
+        </w:rPr>
+        <w:t xml:space="preserve">                </w:t>
+      </w:r>
+      <w:proofErr w:type="gramStart"/>
+      <w:r>
+        <w:rPr>
+          <w:rFonts w:ascii="Consolas" w:hAnsi="Consolas" w:cs="Consolas"/>
+          <w:color w:val="0000FF"/>
+          <w:sz w:val="19"/>
+          <w:szCs w:val="19"/>
+        </w:rPr>
+        <w:t>if</w:t>
+      </w:r>
+      <w:proofErr w:type="gramEnd"/>
+      <w:r>
+        <w:rPr>
+          <w:rFonts w:ascii="Consolas" w:hAnsi="Consolas" w:cs="Consolas"/>
+          <w:sz w:val="19"/>
+          <w:szCs w:val="19"/>
+        </w:rPr>
+        <w:t xml:space="preserve"> (</w:t>
+      </w:r>
+      <w:proofErr w:type="spellStart"/>
+      <w:r>
+        <w:rPr>
+          <w:rFonts w:ascii="Consolas" w:hAnsi="Consolas" w:cs="Consolas"/>
+          <w:sz w:val="19"/>
+          <w:szCs w:val="19"/>
+        </w:rPr>
+        <w:t>values.Count</w:t>
+      </w:r>
+      <w:proofErr w:type="spellEnd"/>
+      <w:r>
+        <w:rPr>
+          <w:rFonts w:ascii="Consolas" w:hAnsi="Consolas" w:cs="Consolas"/>
+          <w:sz w:val="19"/>
+          <w:szCs w:val="19"/>
+        </w:rPr>
+        <w:t xml:space="preserve"> &lt; </w:t>
+      </w:r>
+      <w:proofErr w:type="spellStart"/>
+      <w:r>
+        <w:rPr>
+          <w:rFonts w:ascii="Consolas" w:hAnsi="Consolas" w:cs="Consolas"/>
+          <w:sz w:val="19"/>
+          <w:szCs w:val="19"/>
+        </w:rPr>
+        <w:t>topRow.Count</w:t>
+      </w:r>
+      <w:proofErr w:type="spellEnd"/>
+      <w:r>
+        <w:rPr>
+          <w:rFonts w:ascii="Consolas" w:hAnsi="Consolas" w:cs="Consolas"/>
+          <w:sz w:val="19"/>
+          <w:szCs w:val="19"/>
+        </w:rPr>
+        <w:t>){</w:t>
+      </w:r>
+    </w:p>
+    <w:p>
+      <w:pPr>
+        <w:autoSpaceDE w:val="0"/>
+        <w:autoSpaceDN w:val="0"/>
+        <w:adjustRightInd w:val="0"/>
+        <w:spacing w:after="0" w:line="240" w:lineRule="auto"/>
+        <w:rPr>
+          <w:rFonts w:ascii="Consolas" w:hAnsi="Consolas" w:cs="Consolas"/>
+          <w:sz w:val="19"/>
+          <w:szCs w:val="19"/>
+        </w:rPr>
+      </w:pPr>
+      <w:r>
+        <w:rPr>
+          <w:rFonts w:ascii="Consolas" w:hAnsi="Consolas" w:cs="Consolas"/>
+          <w:sz w:val="19"/>
+          <w:szCs w:val="19"/>
+        </w:rPr>
+        <w:t xml:space="preserve">                    </w:t>
+      </w:r>
+      <w:proofErr w:type="spellStart"/>
+      <w:proofErr w:type="gramStart"/>
+      <w:r>
+        <w:rPr>
+          <w:rFonts w:ascii="Consolas" w:hAnsi="Consolas" w:cs="Consolas"/>
+          <w:sz w:val="19"/>
+          <w:szCs w:val="19"/>
+        </w:rPr>
+        <w:t>calcValues</w:t>
+      </w:r>
+      <w:proofErr w:type="spellEnd"/>
+      <w:r>
+        <w:rPr>
+          <w:rFonts w:ascii="Consolas" w:hAnsi="Consolas" w:cs="Consolas"/>
+          <w:sz w:val="19"/>
+          <w:szCs w:val="19"/>
+        </w:rPr>
+        <w:t>(</w:t>
+      </w:r>
+      <w:proofErr w:type="gramEnd"/>
+      <w:r>
+        <w:rPr>
+          <w:rFonts w:ascii="Consolas" w:hAnsi="Consolas" w:cs="Consolas"/>
+          <w:sz w:val="19"/>
+          <w:szCs w:val="19"/>
+        </w:rPr>
+        <w:t>);</w:t>
+      </w:r>
+    </w:p>
+    <w:p>
+      <w:pPr>
+        <w:autoSpaceDE w:val="0"/>
+        <w:autoSpaceDN w:val="0"/>
+        <w:adjustRightInd w:val="0"/>
+        <w:spacing w:after="0" w:line="240" w:lineRule="auto"/>
+        <w:rPr>
+          <w:rFonts w:ascii="Consolas" w:hAnsi="Consolas" w:cs="Consolas"/>
+          <w:sz w:val="19"/>
+          <w:szCs w:val="19"/>
+        </w:rPr>
+      </w:pPr>
+      <w:r>
+        <w:rPr>
+          <w:rFonts w:ascii="Consolas" w:hAnsi="Consolas" w:cs="Consolas"/>
+          <w:sz w:val="19"/>
+          <w:szCs w:val="19"/>
+        </w:rPr>
+        <w:t xml:space="preserve">                }</w:t>
+      </w:r>
+    </w:p>
+    <w:p>
+      <w:pPr>
+        <w:autoSpaceDE w:val="0"/>
+        <w:autoSpaceDN w:val="0"/>
+        <w:adjustRightInd w:val="0"/>
+        <w:spacing w:after="0" w:line="240" w:lineRule="auto"/>
+        <w:rPr>
+          <w:rFonts w:ascii="Consolas" w:hAnsi="Consolas" w:cs="Consolas"/>
+          <w:sz w:val="19"/>
+          <w:szCs w:val="19"/>
+        </w:rPr>
+      </w:pPr>
+      <w:r>
+        <w:rPr>
+          <w:rFonts w:ascii="Consolas" w:hAnsi="Consolas" w:cs="Consolas"/>
+          <w:sz w:val="19"/>
+          <w:szCs w:val="19"/>
+        </w:rPr>
+        <w:t xml:space="preserve">                </w:t>
+      </w:r>
+      <w:proofErr w:type="gramStart"/>
       <w:r>
         <w:rPr>
           <w:rFonts w:ascii="Consolas" w:hAnsi="Consolas" w:cs="Consolas"/>
@@ -3886,31 +4463,35 @@
         </w:rPr>
         <w:t>return</w:t>
       </w:r>
-      <w:r>
-        <w:rPr>
-          <w:rFonts w:ascii="Consolas" w:hAnsi="Consolas" w:cs="Consolas"/>
-          <w:sz w:val="19"/>
-          <w:szCs w:val="19"/>
-        </w:rPr>
-        <w:t xml:space="preserve"> </w:t>
-      </w:r>
-      <w:proofErr w:type="spellStart"/>
-      <w:r>
-        <w:rPr>
-          <w:rFonts w:ascii="Consolas" w:hAnsi="Consolas" w:cs="Consolas"/>
-          <w:sz w:val="19"/>
-          <w:szCs w:val="19"/>
-        </w:rPr>
-        <w:t>botRow</w:t>
-      </w:r>
-      <w:proofErr w:type="spellEnd"/>
-      <w:r>
-        <w:rPr>
-          <w:rFonts w:ascii="Consolas" w:hAnsi="Consolas" w:cs="Consolas"/>
-          <w:sz w:val="19"/>
-          <w:szCs w:val="19"/>
-        </w:rPr>
-        <w:t>; }</w:t>
+      <w:proofErr w:type="gramEnd"/>
+      <w:r>
+        <w:rPr>
+          <w:rFonts w:ascii="Consolas" w:hAnsi="Consolas" w:cs="Consolas"/>
+          <w:sz w:val="19"/>
+          <w:szCs w:val="19"/>
+        </w:rPr>
+        <w:t xml:space="preserve"> values; </w:t>
+      </w:r>
+    </w:p>
+    <w:p>
+      <w:pPr>
+        <w:autoSpaceDE w:val="0"/>
+        <w:autoSpaceDN w:val="0"/>
+        <w:adjustRightInd w:val="0"/>
+        <w:spacing w:after="0" w:line="240" w:lineRule="auto"/>
+        <w:rPr>
+          <w:rFonts w:ascii="Consolas" w:hAnsi="Consolas" w:cs="Consolas"/>
+          <w:sz w:val="19"/>
+          <w:szCs w:val="19"/>
+        </w:rPr>
+      </w:pPr>
+      <w:r>
+        <w:rPr>
+          <w:rFonts w:ascii="Consolas" w:hAnsi="Consolas" w:cs="Consolas"/>
+          <w:sz w:val="19"/>
+          <w:szCs w:val="19"/>
+        </w:rPr>
+        <w:t xml:space="preserve">            }</w:t>
       </w:r>
     </w:p>
     <w:p>
@@ -3935,37 +4516,48 @@
       </w:r>
     </w:p>
     <w:p>
-      <w:pPr>
-        <w:autoSpaceDE w:val="0"/>
-        <w:autoSpaceDN w:val="0"/>
-        <w:adjustRightInd w:val="0"/>
-        <w:spacing w:after="0" w:line="240" w:lineRule="auto"/>
-        <w:rPr>
-          <w:rFonts w:ascii="Consolas" w:hAnsi="Consolas" w:cs="Consolas"/>
-          <w:sz w:val="19"/>
-          <w:szCs w:val="19"/>
-        </w:rPr>
-      </w:pPr>
-    </w:p>
-    <w:p>
-      <w:pPr>
-        <w:autoSpaceDE w:val="0"/>
-        <w:autoSpaceDN w:val="0"/>
-        <w:adjustRightInd w:val="0"/>
-        <w:spacing w:after="0" w:line="240" w:lineRule="auto"/>
-        <w:rPr>
-          <w:rFonts w:ascii="Consolas" w:hAnsi="Consolas" w:cs="Consolas"/>
-          <w:sz w:val="19"/>
-          <w:szCs w:val="19"/>
-        </w:rPr>
-      </w:pPr>
-      <w:r>
-        <w:rPr>
-          <w:rFonts w:ascii="Consolas" w:hAnsi="Consolas" w:cs="Consolas"/>
-          <w:sz w:val="19"/>
-          <w:szCs w:val="19"/>
-        </w:rPr>
-        <w:t xml:space="preserve">        </w:t>
+      <w:r>
+        <w:t xml:space="preserve">Change: Return </w:t>
+      </w:r>
+      <w:proofErr w:type="spellStart"/>
+      <w:r>
+        <w:t>ILists</w:t>
+      </w:r>
+      <w:proofErr w:type="spellEnd"/>
+      <w:r>
+        <w:t xml:space="preserve"> instead of lists. </w:t>
+      </w:r>
+    </w:p>
+    <w:p>
+      <w:r>
+        <w:t>Reason: Replacing Interfaces instead of collections, it allows calling code to be more flexible, even though it’s ridiculously negligible in this specific case.</w:t>
+      </w:r>
+    </w:p>
+    <w:p/>
+    <w:p>
+      <w:r>
+        <w:t>Else:</w:t>
+      </w:r>
+    </w:p>
+    <w:p>
+      <w:pPr>
+        <w:autoSpaceDE w:val="0"/>
+        <w:autoSpaceDN w:val="0"/>
+        <w:adjustRightInd w:val="0"/>
+        <w:spacing w:after="0" w:line="240" w:lineRule="auto"/>
+        <w:rPr>
+          <w:rFonts w:ascii="Consolas" w:hAnsi="Consolas" w:cs="Consolas"/>
+          <w:sz w:val="19"/>
+          <w:szCs w:val="19"/>
+        </w:rPr>
+      </w:pPr>
+      <w:r>
+        <w:rPr>
+          <w:rFonts w:ascii="Consolas" w:hAnsi="Consolas" w:cs="Consolas"/>
+          <w:sz w:val="19"/>
+          <w:szCs w:val="19"/>
+        </w:rPr>
+        <w:t xml:space="preserve">                </w:t>
       </w:r>
       <w:proofErr w:type="gramStart"/>
       <w:r>
@@ -3975,7 +4567,7 @@
           <w:sz w:val="19"/>
           <w:szCs w:val="19"/>
         </w:rPr>
-        <w:t>public</w:t>
+        <w:t>if</w:t>
       </w:r>
       <w:proofErr w:type="gramEnd"/>
       <w:r>
@@ -3984,174 +4576,195 @@
           <w:sz w:val="19"/>
           <w:szCs w:val="19"/>
         </w:rPr>
-        <w:t xml:space="preserve"> </w:t>
-      </w:r>
-      <w:proofErr w:type="spellStart"/>
-      <w:r>
-        <w:rPr>
-          <w:rFonts w:ascii="Consolas" w:hAnsi="Consolas" w:cs="Consolas"/>
-          <w:color w:val="0000FF"/>
-          <w:sz w:val="19"/>
-          <w:szCs w:val="19"/>
-        </w:rPr>
-        <w:t>int</w:t>
-      </w:r>
-      <w:proofErr w:type="spellEnd"/>
-      <w:r>
-        <w:rPr>
-          <w:rFonts w:ascii="Consolas" w:hAnsi="Consolas" w:cs="Consolas"/>
-          <w:sz w:val="19"/>
-          <w:szCs w:val="19"/>
-        </w:rPr>
-        <w:t xml:space="preserve"> </w:t>
-      </w:r>
-      <w:proofErr w:type="spellStart"/>
-      <w:r>
-        <w:rPr>
-          <w:rFonts w:ascii="Consolas" w:hAnsi="Consolas" w:cs="Consolas"/>
-          <w:sz w:val="19"/>
-          <w:szCs w:val="19"/>
-        </w:rPr>
-        <w:t>TotalStates</w:t>
-      </w:r>
-      <w:proofErr w:type="spellEnd"/>
-      <w:r>
-        <w:rPr>
-          <w:rFonts w:ascii="Consolas" w:hAnsi="Consolas" w:cs="Consolas"/>
-          <w:sz w:val="19"/>
-          <w:szCs w:val="19"/>
-        </w:rPr>
-        <w:t>{</w:t>
-      </w:r>
-    </w:p>
-    <w:p>
-      <w:pPr>
-        <w:autoSpaceDE w:val="0"/>
-        <w:autoSpaceDN w:val="0"/>
-        <w:adjustRightInd w:val="0"/>
-        <w:spacing w:after="0" w:line="240" w:lineRule="auto"/>
-        <w:rPr>
-          <w:rFonts w:ascii="Consolas" w:hAnsi="Consolas" w:cs="Consolas"/>
-          <w:sz w:val="19"/>
-          <w:szCs w:val="19"/>
-        </w:rPr>
-      </w:pPr>
-      <w:r>
-        <w:rPr>
-          <w:rFonts w:ascii="Consolas" w:hAnsi="Consolas" w:cs="Consolas"/>
-          <w:sz w:val="19"/>
-          <w:szCs w:val="19"/>
-        </w:rPr>
-        <w:t xml:space="preserve">            </w:t>
-      </w:r>
+        <w:t xml:space="preserve"> (</w:t>
+      </w:r>
+      <w:r>
+        <w:rPr>
+          <w:rFonts w:ascii="Consolas" w:hAnsi="Consolas" w:cs="Consolas"/>
+          <w:sz w:val="19"/>
+          <w:szCs w:val="19"/>
+        </w:rPr>
+        <w:t>!</w:t>
+      </w:r>
+      <w:proofErr w:type="spellStart"/>
+      <w:r>
+        <w:rPr>
+          <w:rFonts w:ascii="Consolas" w:hAnsi="Consolas" w:cs="Consolas"/>
+          <w:sz w:val="19"/>
+          <w:szCs w:val="19"/>
+        </w:rPr>
+        <w:t>game.makeMove</w:t>
+      </w:r>
+      <w:proofErr w:type="spellEnd"/>
+      <w:r>
+        <w:rPr>
+          <w:rFonts w:ascii="Consolas" w:hAnsi="Consolas" w:cs="Consolas"/>
+          <w:sz w:val="19"/>
+          <w:szCs w:val="19"/>
+        </w:rPr>
+        <w:t xml:space="preserve">(row, </w:t>
+      </w:r>
+      <w:proofErr w:type="spellStart"/>
+      <w:r>
+        <w:rPr>
+          <w:rFonts w:ascii="Consolas" w:hAnsi="Consolas" w:cs="Consolas"/>
+          <w:sz w:val="19"/>
+          <w:szCs w:val="19"/>
+        </w:rPr>
+        <w:t>num</w:t>
+      </w:r>
+      <w:proofErr w:type="spellEnd"/>
+      <w:r>
+        <w:rPr>
+          <w:rFonts w:ascii="Consolas" w:hAnsi="Consolas" w:cs="Consolas"/>
+          <w:sz w:val="19"/>
+          <w:szCs w:val="19"/>
+        </w:rPr>
+        <w:t>))</w:t>
+      </w:r>
+    </w:p>
+    <w:p>
+      <w:pPr>
+        <w:autoSpaceDE w:val="0"/>
+        <w:autoSpaceDN w:val="0"/>
+        <w:adjustRightInd w:val="0"/>
+        <w:spacing w:after="0" w:line="240" w:lineRule="auto"/>
+        <w:rPr>
+          <w:rFonts w:ascii="Consolas" w:hAnsi="Consolas" w:cs="Consolas"/>
+          <w:sz w:val="19"/>
+          <w:szCs w:val="19"/>
+        </w:rPr>
+      </w:pPr>
+      <w:r>
+        <w:rPr>
+          <w:rFonts w:ascii="Consolas" w:hAnsi="Consolas" w:cs="Consolas"/>
+          <w:sz w:val="19"/>
+          <w:szCs w:val="19"/>
+        </w:rPr>
+        <w:t xml:space="preserve">                {</w:t>
+      </w:r>
+    </w:p>
+    <w:p>
+      <w:pPr>
+        <w:autoSpaceDE w:val="0"/>
+        <w:autoSpaceDN w:val="0"/>
+        <w:adjustRightInd w:val="0"/>
+        <w:spacing w:after="0" w:line="240" w:lineRule="auto"/>
+        <w:ind w:left="1440" w:firstLine="720"/>
+        <w:rPr>
+          <w:rFonts w:ascii="Consolas" w:hAnsi="Consolas" w:cs="Consolas"/>
+          <w:sz w:val="19"/>
+          <w:szCs w:val="19"/>
+        </w:rPr>
+      </w:pPr>
+      <w:proofErr w:type="spellStart"/>
       <w:proofErr w:type="gramStart"/>
       <w:r>
         <w:rPr>
           <w:rFonts w:ascii="Consolas" w:hAnsi="Consolas" w:cs="Consolas"/>
-          <w:color w:val="0000FF"/>
-          <w:sz w:val="19"/>
-          <w:szCs w:val="19"/>
-        </w:rPr>
-        <w:t>get</w:t>
+          <w:color w:val="2B91AF"/>
+          <w:sz w:val="19"/>
+          <w:szCs w:val="19"/>
+        </w:rPr>
+        <w:t>Console</w:t>
+      </w:r>
+      <w:r>
+        <w:rPr>
+          <w:rFonts w:ascii="Consolas" w:hAnsi="Consolas" w:cs="Consolas"/>
+          <w:sz w:val="19"/>
+          <w:szCs w:val="19"/>
+        </w:rPr>
+        <w:t>.WriteLine</w:t>
+      </w:r>
+      <w:proofErr w:type="spellEnd"/>
+      <w:r>
+        <w:rPr>
+          <w:rFonts w:ascii="Consolas" w:hAnsi="Consolas" w:cs="Consolas"/>
+          <w:sz w:val="19"/>
+          <w:szCs w:val="19"/>
+        </w:rPr>
+        <w:t>(</w:t>
       </w:r>
       <w:proofErr w:type="gramEnd"/>
       <w:r>
         <w:rPr>
           <w:rFonts w:ascii="Consolas" w:hAnsi="Consolas" w:cs="Consolas"/>
-          <w:sz w:val="19"/>
-          <w:szCs w:val="19"/>
-        </w:rPr>
-        <w:t xml:space="preserve"> { </w:t>
-      </w:r>
-      <w:r>
-        <w:rPr>
-          <w:rFonts w:ascii="Consolas" w:hAnsi="Consolas" w:cs="Consolas"/>
-          <w:color w:val="0000FF"/>
-          <w:sz w:val="19"/>
-          <w:szCs w:val="19"/>
-        </w:rPr>
-        <w:t>return</w:t>
-      </w:r>
-      <w:r>
-        <w:rPr>
-          <w:rFonts w:ascii="Consolas" w:hAnsi="Consolas" w:cs="Consolas"/>
-          <w:sz w:val="19"/>
-          <w:szCs w:val="19"/>
-        </w:rPr>
-        <w:t xml:space="preserve"> </w:t>
-      </w:r>
-      <w:proofErr w:type="spellStart"/>
-      <w:r>
-        <w:rPr>
-          <w:rFonts w:ascii="Consolas" w:hAnsi="Consolas" w:cs="Consolas"/>
-          <w:sz w:val="19"/>
-          <w:szCs w:val="19"/>
-        </w:rPr>
-        <w:t>totalStates</w:t>
-      </w:r>
-      <w:proofErr w:type="spellEnd"/>
-      <w:r>
-        <w:rPr>
-          <w:rFonts w:ascii="Consolas" w:hAnsi="Consolas" w:cs="Consolas"/>
-          <w:sz w:val="19"/>
-          <w:szCs w:val="19"/>
-        </w:rPr>
-        <w:t>; }</w:t>
-      </w:r>
-    </w:p>
-    <w:p>
-      <w:pPr>
-        <w:autoSpaceDE w:val="0"/>
-        <w:autoSpaceDN w:val="0"/>
-        <w:adjustRightInd w:val="0"/>
-        <w:spacing w:after="0" w:line="240" w:lineRule="auto"/>
-        <w:rPr>
-          <w:rFonts w:ascii="Consolas" w:hAnsi="Consolas" w:cs="Consolas"/>
-          <w:sz w:val="19"/>
-          <w:szCs w:val="19"/>
-        </w:rPr>
-      </w:pPr>
-      <w:r>
-        <w:rPr>
-          <w:rFonts w:ascii="Consolas" w:hAnsi="Consolas" w:cs="Consolas"/>
-          <w:sz w:val="19"/>
-          <w:szCs w:val="19"/>
-        </w:rPr>
-        <w:t xml:space="preserve">        }</w:t>
-      </w:r>
-    </w:p>
-    <w:p>
-      <w:pPr>
-        <w:autoSpaceDE w:val="0"/>
-        <w:autoSpaceDN w:val="0"/>
-        <w:adjustRightInd w:val="0"/>
-        <w:spacing w:after="0" w:line="240" w:lineRule="auto"/>
-        <w:rPr>
-          <w:rFonts w:ascii="Consolas" w:hAnsi="Consolas" w:cs="Consolas"/>
-          <w:sz w:val="19"/>
-          <w:szCs w:val="19"/>
-        </w:rPr>
-      </w:pPr>
-    </w:p>
-    <w:p>
-      <w:pPr>
-        <w:autoSpaceDE w:val="0"/>
-        <w:autoSpaceDN w:val="0"/>
-        <w:adjustRightInd w:val="0"/>
-        <w:spacing w:after="0" w:line="240" w:lineRule="auto"/>
-        <w:rPr>
-          <w:rFonts w:ascii="Consolas" w:hAnsi="Consolas" w:cs="Consolas"/>
-          <w:sz w:val="19"/>
-          <w:szCs w:val="19"/>
-        </w:rPr>
-      </w:pPr>
-      <w:r>
-        <w:rPr>
-          <w:rFonts w:ascii="Consolas" w:hAnsi="Consolas" w:cs="Consolas"/>
-          <w:sz w:val="19"/>
-          <w:szCs w:val="19"/>
-        </w:rPr>
-        <w:t xml:space="preserve">        </w:t>
+          <w:color w:val="A31515"/>
+          <w:sz w:val="19"/>
+          <w:szCs w:val="19"/>
+        </w:rPr>
+        <w:t>"Invalid Input, try again"</w:t>
+      </w:r>
+      <w:r>
+        <w:rPr>
+          <w:rFonts w:ascii="Consolas" w:hAnsi="Consolas" w:cs="Consolas"/>
+          <w:sz w:val="19"/>
+          <w:szCs w:val="19"/>
+        </w:rPr>
+        <w:t>);</w:t>
+      </w:r>
+    </w:p>
+    <w:p>
+      <w:pPr>
+        <w:autoSpaceDE w:val="0"/>
+        <w:autoSpaceDN w:val="0"/>
+        <w:adjustRightInd w:val="0"/>
+        <w:spacing w:after="0" w:line="240" w:lineRule="auto"/>
+        <w:rPr>
+          <w:rFonts w:ascii="Consolas" w:hAnsi="Consolas" w:cs="Consolas"/>
+          <w:sz w:val="19"/>
+          <w:szCs w:val="19"/>
+        </w:rPr>
+      </w:pPr>
+    </w:p>
+    <w:p>
+      <w:pPr>
+        <w:autoSpaceDE w:val="0"/>
+        <w:autoSpaceDN w:val="0"/>
+        <w:adjustRightInd w:val="0"/>
+        <w:spacing w:after="0" w:line="240" w:lineRule="auto"/>
+        <w:rPr>
+          <w:rFonts w:ascii="Consolas" w:hAnsi="Consolas" w:cs="Consolas"/>
+          <w:sz w:val="19"/>
+          <w:szCs w:val="19"/>
+        </w:rPr>
+      </w:pPr>
+      <w:r>
+        <w:rPr>
+          <w:rFonts w:ascii="Consolas" w:hAnsi="Consolas" w:cs="Consolas"/>
+          <w:sz w:val="19"/>
+          <w:szCs w:val="19"/>
+        </w:rPr>
+        <w:t xml:space="preserve">                </w:t>
+      </w:r>
+      <w:r>
+        <w:rPr>
+          <w:rFonts w:ascii="Consolas" w:hAnsi="Consolas" w:cs="Consolas"/>
+          <w:sz w:val="19"/>
+          <w:szCs w:val="19"/>
+        </w:rPr>
+        <w:t>}</w:t>
+      </w:r>
+    </w:p>
+    <w:p>
+      <w:pPr>
+        <w:autoSpaceDE w:val="0"/>
+        <w:autoSpaceDN w:val="0"/>
+        <w:adjustRightInd w:val="0"/>
+        <w:spacing w:after="0" w:line="240" w:lineRule="auto"/>
+        <w:rPr>
+          <w:rFonts w:ascii="Consolas" w:hAnsi="Consolas" w:cs="Consolas"/>
+          <w:sz w:val="19"/>
+          <w:szCs w:val="19"/>
+        </w:rPr>
+      </w:pPr>
+      <w:r>
+        <w:rPr>
+          <w:rFonts w:ascii="Consolas" w:hAnsi="Consolas" w:cs="Consolas"/>
+          <w:sz w:val="19"/>
+          <w:szCs w:val="19"/>
+        </w:rPr>
+        <w:t xml:space="preserve">                </w:t>
       </w:r>
       <w:proofErr w:type="gramStart"/>
       <w:r>
@@ -4161,18 +4774,396 @@
           <w:sz w:val="19"/>
           <w:szCs w:val="19"/>
         </w:rPr>
-        <w:t>public</w:t>
+        <w:t>else</w:t>
       </w:r>
       <w:proofErr w:type="gramEnd"/>
-      <w:r>
-        <w:rPr>
-          <w:rFonts w:ascii="Consolas" w:hAnsi="Consolas" w:cs="Consolas"/>
-          <w:sz w:val="19"/>
-          <w:szCs w:val="19"/>
-        </w:rPr>
-        <w:t xml:space="preserve"> </w:t>
-      </w:r>
-      <w:proofErr w:type="spellStart"/>
+    </w:p>
+    <w:p>
+      <w:pPr>
+        <w:autoSpaceDE w:val="0"/>
+        <w:autoSpaceDN w:val="0"/>
+        <w:adjustRightInd w:val="0"/>
+        <w:spacing w:after="0" w:line="240" w:lineRule="auto"/>
+        <w:rPr>
+          <w:rFonts w:ascii="Consolas" w:hAnsi="Consolas" w:cs="Consolas"/>
+          <w:sz w:val="19"/>
+          <w:szCs w:val="19"/>
+        </w:rPr>
+      </w:pPr>
+      <w:r>
+        <w:rPr>
+          <w:rFonts w:ascii="Consolas" w:hAnsi="Consolas" w:cs="Consolas"/>
+          <w:sz w:val="19"/>
+          <w:szCs w:val="19"/>
+        </w:rPr>
+        <w:t xml:space="preserve">                {</w:t>
+      </w:r>
+    </w:p>
+    <w:p>
+      <w:pPr>
+        <w:autoSpaceDE w:val="0"/>
+        <w:autoSpaceDN w:val="0"/>
+        <w:adjustRightInd w:val="0"/>
+        <w:spacing w:after="0" w:line="240" w:lineRule="auto"/>
+        <w:rPr>
+          <w:rFonts w:ascii="Consolas" w:hAnsi="Consolas" w:cs="Consolas"/>
+          <w:sz w:val="19"/>
+          <w:szCs w:val="19"/>
+        </w:rPr>
+      </w:pPr>
+      <w:r>
+        <w:rPr>
+          <w:rFonts w:ascii="Consolas" w:hAnsi="Consolas" w:cs="Consolas"/>
+          <w:sz w:val="19"/>
+          <w:szCs w:val="19"/>
+        </w:rPr>
+        <w:t xml:space="preserve">                    </w:t>
+      </w:r>
+      <w:proofErr w:type="spellStart"/>
+      <w:proofErr w:type="gramStart"/>
+      <w:r>
+        <w:rPr>
+          <w:rFonts w:ascii="Consolas" w:hAnsi="Consolas" w:cs="Consolas"/>
+          <w:sz w:val="19"/>
+          <w:szCs w:val="19"/>
+        </w:rPr>
+        <w:t>moveMade</w:t>
+      </w:r>
+      <w:proofErr w:type="spellEnd"/>
+      <w:proofErr w:type="gramEnd"/>
+      <w:r>
+        <w:rPr>
+          <w:rFonts w:ascii="Consolas" w:hAnsi="Consolas" w:cs="Consolas"/>
+          <w:sz w:val="19"/>
+          <w:szCs w:val="19"/>
+        </w:rPr>
+        <w:t xml:space="preserve"> = </w:t>
+      </w:r>
+      <w:r>
+        <w:rPr>
+          <w:rFonts w:ascii="Consolas" w:hAnsi="Consolas" w:cs="Consolas"/>
+          <w:color w:val="0000FF"/>
+          <w:sz w:val="19"/>
+          <w:szCs w:val="19"/>
+        </w:rPr>
+        <w:t>true</w:t>
+      </w:r>
+      <w:r>
+        <w:rPr>
+          <w:rFonts w:ascii="Consolas" w:hAnsi="Consolas" w:cs="Consolas"/>
+          <w:sz w:val="19"/>
+          <w:szCs w:val="19"/>
+        </w:rPr>
+        <w:t>;</w:t>
+      </w:r>
+    </w:p>
+    <w:p>
+      <w:pPr>
+        <w:autoSpaceDE w:val="0"/>
+        <w:autoSpaceDN w:val="0"/>
+        <w:adjustRightInd w:val="0"/>
+        <w:spacing w:after="0" w:line="240" w:lineRule="auto"/>
+        <w:rPr>
+          <w:rFonts w:ascii="Consolas" w:hAnsi="Consolas" w:cs="Consolas"/>
+          <w:sz w:val="19"/>
+          <w:szCs w:val="19"/>
+        </w:rPr>
+      </w:pPr>
+      <w:r>
+        <w:rPr>
+          <w:rFonts w:ascii="Consolas" w:hAnsi="Consolas" w:cs="Consolas"/>
+          <w:sz w:val="19"/>
+          <w:szCs w:val="19"/>
+        </w:rPr>
+        <w:t xml:space="preserve">                </w:t>
+      </w:r>
+    </w:p>
+    <w:p>
+      <w:pPr>
+        <w:autoSpaceDE w:val="0"/>
+        <w:autoSpaceDN w:val="0"/>
+        <w:adjustRightInd w:val="0"/>
+        <w:spacing w:after="0" w:line="240" w:lineRule="auto"/>
+        <w:ind w:left="1440"/>
+        <w:rPr>
+          <w:rFonts w:ascii="Consolas" w:hAnsi="Consolas" w:cs="Consolas"/>
+          <w:sz w:val="19"/>
+          <w:szCs w:val="19"/>
+        </w:rPr>
+      </w:pPr>
+      <w:r>
+        <w:rPr>
+          <w:rFonts w:ascii="Consolas" w:hAnsi="Consolas" w:cs="Consolas"/>
+          <w:sz w:val="19"/>
+          <w:szCs w:val="19"/>
+        </w:rPr>
+        <w:t xml:space="preserve">  </w:t>
+      </w:r>
+      <w:r>
+        <w:rPr>
+          <w:rFonts w:ascii="Consolas" w:hAnsi="Consolas" w:cs="Consolas"/>
+          <w:sz w:val="19"/>
+          <w:szCs w:val="19"/>
+        </w:rPr>
+        <w:t>}</w:t>
+      </w:r>
+    </w:p>
+    <w:p>
+      <w:r>
+        <w:t>After:</w:t>
+      </w:r>
+    </w:p>
+    <w:p>
+      <w:pPr>
+        <w:autoSpaceDE w:val="0"/>
+        <w:autoSpaceDN w:val="0"/>
+        <w:adjustRightInd w:val="0"/>
+        <w:spacing w:after="0" w:line="240" w:lineRule="auto"/>
+        <w:rPr>
+          <w:rFonts w:ascii="Consolas" w:hAnsi="Consolas" w:cs="Consolas"/>
+          <w:sz w:val="19"/>
+          <w:szCs w:val="19"/>
+        </w:rPr>
+      </w:pPr>
+      <w:r>
+        <w:rPr>
+          <w:rFonts w:ascii="Consolas" w:hAnsi="Consolas" w:cs="Consolas"/>
+          <w:sz w:val="19"/>
+          <w:szCs w:val="19"/>
+        </w:rPr>
+        <w:t xml:space="preserve">                </w:t>
+      </w:r>
+      <w:proofErr w:type="gramStart"/>
+      <w:r>
+        <w:rPr>
+          <w:rFonts w:ascii="Consolas" w:hAnsi="Consolas" w:cs="Consolas"/>
+          <w:color w:val="0000FF"/>
+          <w:sz w:val="19"/>
+          <w:szCs w:val="19"/>
+        </w:rPr>
+        <w:t>if</w:t>
+      </w:r>
+      <w:proofErr w:type="gramEnd"/>
+      <w:r>
+        <w:rPr>
+          <w:rFonts w:ascii="Consolas" w:hAnsi="Consolas" w:cs="Consolas"/>
+          <w:sz w:val="19"/>
+          <w:szCs w:val="19"/>
+        </w:rPr>
+        <w:t xml:space="preserve"> (</w:t>
+      </w:r>
+      <w:proofErr w:type="spellStart"/>
+      <w:r>
+        <w:rPr>
+          <w:rFonts w:ascii="Consolas" w:hAnsi="Consolas" w:cs="Consolas"/>
+          <w:sz w:val="19"/>
+          <w:szCs w:val="19"/>
+        </w:rPr>
+        <w:t>game.makeMove</w:t>
+      </w:r>
+      <w:proofErr w:type="spellEnd"/>
+      <w:r>
+        <w:rPr>
+          <w:rFonts w:ascii="Consolas" w:hAnsi="Consolas" w:cs="Consolas"/>
+          <w:sz w:val="19"/>
+          <w:szCs w:val="19"/>
+        </w:rPr>
+        <w:t xml:space="preserve">(row, </w:t>
+      </w:r>
+      <w:proofErr w:type="spellStart"/>
+      <w:r>
+        <w:rPr>
+          <w:rFonts w:ascii="Consolas" w:hAnsi="Consolas" w:cs="Consolas"/>
+          <w:sz w:val="19"/>
+          <w:szCs w:val="19"/>
+        </w:rPr>
+        <w:t>num</w:t>
+      </w:r>
+      <w:proofErr w:type="spellEnd"/>
+      <w:r>
+        <w:rPr>
+          <w:rFonts w:ascii="Consolas" w:hAnsi="Consolas" w:cs="Consolas"/>
+          <w:sz w:val="19"/>
+          <w:szCs w:val="19"/>
+        </w:rPr>
+        <w:t>))</w:t>
+      </w:r>
+    </w:p>
+    <w:p>
+      <w:pPr>
+        <w:autoSpaceDE w:val="0"/>
+        <w:autoSpaceDN w:val="0"/>
+        <w:adjustRightInd w:val="0"/>
+        <w:spacing w:after="0" w:line="240" w:lineRule="auto"/>
+        <w:rPr>
+          <w:rFonts w:ascii="Consolas" w:hAnsi="Consolas" w:cs="Consolas"/>
+          <w:sz w:val="19"/>
+          <w:szCs w:val="19"/>
+        </w:rPr>
+      </w:pPr>
+      <w:r>
+        <w:rPr>
+          <w:rFonts w:ascii="Consolas" w:hAnsi="Consolas" w:cs="Consolas"/>
+          <w:sz w:val="19"/>
+          <w:szCs w:val="19"/>
+        </w:rPr>
+        <w:t xml:space="preserve">                {</w:t>
+      </w:r>
+    </w:p>
+    <w:p>
+      <w:pPr>
+        <w:autoSpaceDE w:val="0"/>
+        <w:autoSpaceDN w:val="0"/>
+        <w:adjustRightInd w:val="0"/>
+        <w:spacing w:after="0" w:line="240" w:lineRule="auto"/>
+        <w:rPr>
+          <w:rFonts w:ascii="Consolas" w:hAnsi="Consolas" w:cs="Consolas"/>
+          <w:sz w:val="19"/>
+          <w:szCs w:val="19"/>
+        </w:rPr>
+      </w:pPr>
+      <w:r>
+        <w:rPr>
+          <w:rFonts w:ascii="Consolas" w:hAnsi="Consolas" w:cs="Consolas"/>
+          <w:sz w:val="19"/>
+          <w:szCs w:val="19"/>
+        </w:rPr>
+        <w:t xml:space="preserve">                    </w:t>
+      </w:r>
+      <w:proofErr w:type="spellStart"/>
+      <w:proofErr w:type="gramStart"/>
+      <w:r>
+        <w:rPr>
+          <w:rFonts w:ascii="Consolas" w:hAnsi="Consolas" w:cs="Consolas"/>
+          <w:sz w:val="19"/>
+          <w:szCs w:val="19"/>
+        </w:rPr>
+        <w:t>moveMade</w:t>
+      </w:r>
+      <w:proofErr w:type="spellEnd"/>
+      <w:proofErr w:type="gramEnd"/>
+      <w:r>
+        <w:rPr>
+          <w:rFonts w:ascii="Consolas" w:hAnsi="Consolas" w:cs="Consolas"/>
+          <w:sz w:val="19"/>
+          <w:szCs w:val="19"/>
+        </w:rPr>
+        <w:t xml:space="preserve"> = </w:t>
+      </w:r>
+      <w:r>
+        <w:rPr>
+          <w:rFonts w:ascii="Consolas" w:hAnsi="Consolas" w:cs="Consolas"/>
+          <w:color w:val="0000FF"/>
+          <w:sz w:val="19"/>
+          <w:szCs w:val="19"/>
+        </w:rPr>
+        <w:t>true</w:t>
+      </w:r>
+      <w:r>
+        <w:rPr>
+          <w:rFonts w:ascii="Consolas" w:hAnsi="Consolas" w:cs="Consolas"/>
+          <w:sz w:val="19"/>
+          <w:szCs w:val="19"/>
+        </w:rPr>
+        <w:t>;</w:t>
+      </w:r>
+    </w:p>
+    <w:p>
+      <w:pPr>
+        <w:autoSpaceDE w:val="0"/>
+        <w:autoSpaceDN w:val="0"/>
+        <w:adjustRightInd w:val="0"/>
+        <w:spacing w:after="0" w:line="240" w:lineRule="auto"/>
+        <w:rPr>
+          <w:rFonts w:ascii="Consolas" w:hAnsi="Consolas" w:cs="Consolas"/>
+          <w:sz w:val="19"/>
+          <w:szCs w:val="19"/>
+        </w:rPr>
+      </w:pPr>
+      <w:r>
+        <w:rPr>
+          <w:rFonts w:ascii="Consolas" w:hAnsi="Consolas" w:cs="Consolas"/>
+          <w:sz w:val="19"/>
+          <w:szCs w:val="19"/>
+        </w:rPr>
+        <w:t xml:space="preserve">                }</w:t>
+      </w:r>
+    </w:p>
+    <w:p>
+      <w:pPr>
+        <w:autoSpaceDE w:val="0"/>
+        <w:autoSpaceDN w:val="0"/>
+        <w:adjustRightInd w:val="0"/>
+        <w:spacing w:after="0" w:line="240" w:lineRule="auto"/>
+        <w:rPr>
+          <w:rFonts w:ascii="Consolas" w:hAnsi="Consolas" w:cs="Consolas"/>
+          <w:sz w:val="19"/>
+          <w:szCs w:val="19"/>
+        </w:rPr>
+      </w:pPr>
+      <w:r>
+        <w:rPr>
+          <w:rFonts w:ascii="Consolas" w:hAnsi="Consolas" w:cs="Consolas"/>
+          <w:sz w:val="19"/>
+          <w:szCs w:val="19"/>
+        </w:rPr>
+        <w:t xml:space="preserve">                </w:t>
+      </w:r>
+      <w:proofErr w:type="gramStart"/>
+      <w:r>
+        <w:rPr>
+          <w:rFonts w:ascii="Consolas" w:hAnsi="Consolas" w:cs="Consolas"/>
+          <w:color w:val="0000FF"/>
+          <w:sz w:val="19"/>
+          <w:szCs w:val="19"/>
+        </w:rPr>
+        <w:t>else</w:t>
+      </w:r>
+      <w:proofErr w:type="gramEnd"/>
+    </w:p>
+    <w:p>
+      <w:pPr>
+        <w:autoSpaceDE w:val="0"/>
+        <w:autoSpaceDN w:val="0"/>
+        <w:adjustRightInd w:val="0"/>
+        <w:spacing w:after="0" w:line="240" w:lineRule="auto"/>
+        <w:rPr>
+          <w:rFonts w:ascii="Consolas" w:hAnsi="Consolas" w:cs="Consolas"/>
+          <w:sz w:val="19"/>
+          <w:szCs w:val="19"/>
+        </w:rPr>
+      </w:pPr>
+      <w:r>
+        <w:rPr>
+          <w:rFonts w:ascii="Consolas" w:hAnsi="Consolas" w:cs="Consolas"/>
+          <w:sz w:val="19"/>
+          <w:szCs w:val="19"/>
+        </w:rPr>
+        <w:t xml:space="preserve">                {</w:t>
+      </w:r>
+    </w:p>
+    <w:p>
+      <w:pPr>
+        <w:autoSpaceDE w:val="0"/>
+        <w:autoSpaceDN w:val="0"/>
+        <w:adjustRightInd w:val="0"/>
+        <w:spacing w:after="0" w:line="240" w:lineRule="auto"/>
+        <w:rPr>
+          <w:rFonts w:ascii="Consolas" w:hAnsi="Consolas" w:cs="Consolas"/>
+          <w:sz w:val="19"/>
+          <w:szCs w:val="19"/>
+        </w:rPr>
+      </w:pPr>
+      <w:r>
+        <w:rPr>
+          <w:rFonts w:ascii="Consolas" w:hAnsi="Consolas" w:cs="Consolas"/>
+          <w:sz w:val="19"/>
+          <w:szCs w:val="19"/>
+        </w:rPr>
+        <w:t xml:space="preserve">                    </w:t>
+      </w:r>
+      <w:proofErr w:type="spellStart"/>
+      <w:proofErr w:type="gramStart"/>
       <w:r>
         <w:rPr>
           <w:rFonts w:ascii="Consolas" w:hAnsi="Consolas" w:cs="Consolas"/>
@@ -4180,212 +5171,35 @@
           <w:sz w:val="19"/>
           <w:szCs w:val="19"/>
         </w:rPr>
-        <w:t>IList</w:t>
-      </w:r>
-      <w:proofErr w:type="spellEnd"/>
-      <w:r>
-        <w:rPr>
-          <w:rFonts w:ascii="Consolas" w:hAnsi="Consolas" w:cs="Consolas"/>
-          <w:sz w:val="19"/>
-          <w:szCs w:val="19"/>
-        </w:rPr>
-        <w:t>&lt;</w:t>
-      </w:r>
-      <w:r>
-        <w:rPr>
-          <w:rFonts w:ascii="Consolas" w:hAnsi="Consolas" w:cs="Consolas"/>
-          <w:color w:val="0000FF"/>
-          <w:sz w:val="19"/>
-          <w:szCs w:val="19"/>
-        </w:rPr>
-        <w:t>float</w:t>
-      </w:r>
-      <w:r>
-        <w:rPr>
-          <w:rFonts w:ascii="Consolas" w:hAnsi="Consolas" w:cs="Consolas"/>
-          <w:sz w:val="19"/>
-          <w:szCs w:val="19"/>
-        </w:rPr>
-        <w:t>&gt; Values</w:t>
-      </w:r>
-    </w:p>
-    <w:p>
-      <w:pPr>
-        <w:autoSpaceDE w:val="0"/>
-        <w:autoSpaceDN w:val="0"/>
-        <w:adjustRightInd w:val="0"/>
-        <w:spacing w:after="0" w:line="240" w:lineRule="auto"/>
-        <w:rPr>
-          <w:rFonts w:ascii="Consolas" w:hAnsi="Consolas" w:cs="Consolas"/>
-          <w:sz w:val="19"/>
-          <w:szCs w:val="19"/>
-        </w:rPr>
-      </w:pPr>
-      <w:r>
-        <w:rPr>
-          <w:rFonts w:ascii="Consolas" w:hAnsi="Consolas" w:cs="Consolas"/>
-          <w:sz w:val="19"/>
-          <w:szCs w:val="19"/>
-        </w:rPr>
-        <w:t xml:space="preserve">        {</w:t>
-      </w:r>
-    </w:p>
-    <w:p>
-      <w:pPr>
-        <w:autoSpaceDE w:val="0"/>
-        <w:autoSpaceDN w:val="0"/>
-        <w:adjustRightInd w:val="0"/>
-        <w:spacing w:after="0" w:line="240" w:lineRule="auto"/>
-        <w:rPr>
-          <w:rFonts w:ascii="Consolas" w:hAnsi="Consolas" w:cs="Consolas"/>
-          <w:sz w:val="19"/>
-          <w:szCs w:val="19"/>
-        </w:rPr>
-      </w:pPr>
-      <w:r>
-        <w:rPr>
-          <w:rFonts w:ascii="Consolas" w:hAnsi="Consolas" w:cs="Consolas"/>
-          <w:sz w:val="19"/>
-          <w:szCs w:val="19"/>
-        </w:rPr>
-        <w:t xml:space="preserve">            </w:t>
-      </w:r>
-      <w:proofErr w:type="gramStart"/>
-      <w:r>
-        <w:rPr>
-          <w:rFonts w:ascii="Consolas" w:hAnsi="Consolas" w:cs="Consolas"/>
-          <w:color w:val="0000FF"/>
-          <w:sz w:val="19"/>
-          <w:szCs w:val="19"/>
-        </w:rPr>
-        <w:t>get</w:t>
+        <w:t>Console</w:t>
+      </w:r>
+      <w:r>
+        <w:rPr>
+          <w:rFonts w:ascii="Consolas" w:hAnsi="Consolas" w:cs="Consolas"/>
+          <w:sz w:val="19"/>
+          <w:szCs w:val="19"/>
+        </w:rPr>
+        <w:t>.WriteLine</w:t>
+      </w:r>
+      <w:proofErr w:type="spellEnd"/>
+      <w:r>
+        <w:rPr>
+          <w:rFonts w:ascii="Consolas" w:hAnsi="Consolas" w:cs="Consolas"/>
+          <w:sz w:val="19"/>
+          <w:szCs w:val="19"/>
+        </w:rPr>
+        <w:t>(</w:t>
       </w:r>
       <w:proofErr w:type="gramEnd"/>
       <w:r>
         <w:rPr>
           <w:rFonts w:ascii="Consolas" w:hAnsi="Consolas" w:cs="Consolas"/>
-          <w:sz w:val="19"/>
-          <w:szCs w:val="19"/>
-        </w:rPr>
-        <w:t xml:space="preserve"> {</w:t>
-      </w:r>
-    </w:p>
-    <w:p>
-      <w:pPr>
-        <w:autoSpaceDE w:val="0"/>
-        <w:autoSpaceDN w:val="0"/>
-        <w:adjustRightInd w:val="0"/>
-        <w:spacing w:after="0" w:line="240" w:lineRule="auto"/>
-        <w:rPr>
-          <w:rFonts w:ascii="Consolas" w:hAnsi="Consolas" w:cs="Consolas"/>
-          <w:sz w:val="19"/>
-          <w:szCs w:val="19"/>
-        </w:rPr>
-      </w:pPr>
-      <w:r>
-        <w:rPr>
-          <w:rFonts w:ascii="Consolas" w:hAnsi="Consolas" w:cs="Consolas"/>
-          <w:sz w:val="19"/>
-          <w:szCs w:val="19"/>
-        </w:rPr>
-        <w:t xml:space="preserve">                </w:t>
-      </w:r>
-      <w:proofErr w:type="gramStart"/>
-      <w:r>
-        <w:rPr>
-          <w:rFonts w:ascii="Consolas" w:hAnsi="Consolas" w:cs="Consolas"/>
-          <w:color w:val="0000FF"/>
-          <w:sz w:val="19"/>
-          <w:szCs w:val="19"/>
-        </w:rPr>
-        <w:t>if</w:t>
-      </w:r>
-      <w:proofErr w:type="gramEnd"/>
-      <w:r>
-        <w:rPr>
-          <w:rFonts w:ascii="Consolas" w:hAnsi="Consolas" w:cs="Consolas"/>
-          <w:sz w:val="19"/>
-          <w:szCs w:val="19"/>
-        </w:rPr>
-        <w:t xml:space="preserve"> (</w:t>
-      </w:r>
-      <w:proofErr w:type="spellStart"/>
-      <w:r>
-        <w:rPr>
-          <w:rFonts w:ascii="Consolas" w:hAnsi="Consolas" w:cs="Consolas"/>
-          <w:sz w:val="19"/>
-          <w:szCs w:val="19"/>
-        </w:rPr>
-        <w:t>values.Count</w:t>
-      </w:r>
-      <w:proofErr w:type="spellEnd"/>
-      <w:r>
-        <w:rPr>
-          <w:rFonts w:ascii="Consolas" w:hAnsi="Consolas" w:cs="Consolas"/>
-          <w:sz w:val="19"/>
-          <w:szCs w:val="19"/>
-        </w:rPr>
-        <w:t xml:space="preserve"> &lt; </w:t>
-      </w:r>
-      <w:proofErr w:type="spellStart"/>
-      <w:r>
-        <w:rPr>
-          <w:rFonts w:ascii="Consolas" w:hAnsi="Consolas" w:cs="Consolas"/>
-          <w:sz w:val="19"/>
-          <w:szCs w:val="19"/>
-        </w:rPr>
-        <w:t>topRow.Count</w:t>
-      </w:r>
-      <w:proofErr w:type="spellEnd"/>
-      <w:r>
-        <w:rPr>
-          <w:rFonts w:ascii="Consolas" w:hAnsi="Consolas" w:cs="Consolas"/>
-          <w:sz w:val="19"/>
-          <w:szCs w:val="19"/>
-        </w:rPr>
-        <w:t>){</w:t>
-      </w:r>
-    </w:p>
-    <w:p>
-      <w:pPr>
-        <w:autoSpaceDE w:val="0"/>
-        <w:autoSpaceDN w:val="0"/>
-        <w:adjustRightInd w:val="0"/>
-        <w:spacing w:after="0" w:line="240" w:lineRule="auto"/>
-        <w:rPr>
-          <w:rFonts w:ascii="Consolas" w:hAnsi="Consolas" w:cs="Consolas"/>
-          <w:sz w:val="19"/>
-          <w:szCs w:val="19"/>
-        </w:rPr>
-      </w:pPr>
-      <w:r>
-        <w:rPr>
-          <w:rFonts w:ascii="Consolas" w:hAnsi="Consolas" w:cs="Consolas"/>
-          <w:sz w:val="19"/>
-          <w:szCs w:val="19"/>
-        </w:rPr>
-        <w:t xml:space="preserve">                    </w:t>
-      </w:r>
-      <w:proofErr w:type="spellStart"/>
-      <w:proofErr w:type="gramStart"/>
-      <w:r>
-        <w:rPr>
-          <w:rFonts w:ascii="Consolas" w:hAnsi="Consolas" w:cs="Consolas"/>
-          <w:sz w:val="19"/>
-          <w:szCs w:val="19"/>
-        </w:rPr>
-        <w:t>calcValues</w:t>
-      </w:r>
-      <w:proofErr w:type="spellEnd"/>
-      <w:r>
-        <w:rPr>
-          <w:rFonts w:ascii="Consolas" w:hAnsi="Consolas" w:cs="Consolas"/>
-          <w:sz w:val="19"/>
-          <w:szCs w:val="19"/>
-        </w:rPr>
-        <w:t>(</w:t>
-      </w:r>
-      <w:proofErr w:type="gramEnd"/>
+          <w:color w:val="A31515"/>
+          <w:sz w:val="19"/>
+          <w:szCs w:val="19"/>
+        </w:rPr>
+        <w:t>"Invalid Input, try again"</w:t>
+      </w:r>
       <w:r>
         <w:rPr>
           <w:rFonts w:ascii="Consolas" w:hAnsi="Consolas" w:cs="Consolas"/>
@@ -4428,98 +5242,57 @@
           <w:szCs w:val="19"/>
         </w:rPr>
       </w:pPr>
-      <w:r>
-        <w:rPr>
-          <w:rFonts w:ascii="Consolas" w:hAnsi="Consolas" w:cs="Consolas"/>
-          <w:sz w:val="19"/>
-          <w:szCs w:val="19"/>
-        </w:rPr>
-        <w:t xml:space="preserve">                </w:t>
-      </w:r>
-      <w:proofErr w:type="gramStart"/>
-      <w:r>
-        <w:rPr>
-          <w:rFonts w:ascii="Consolas" w:hAnsi="Consolas" w:cs="Consolas"/>
-          <w:color w:val="0000FF"/>
-          <w:sz w:val="19"/>
-          <w:szCs w:val="19"/>
-        </w:rPr>
-        <w:t>return</w:t>
-      </w:r>
-      <w:proofErr w:type="gramEnd"/>
-      <w:r>
-        <w:rPr>
-          <w:rFonts w:ascii="Consolas" w:hAnsi="Consolas" w:cs="Consolas"/>
-          <w:sz w:val="19"/>
-          <w:szCs w:val="19"/>
-        </w:rPr>
-        <w:t xml:space="preserve"> values; </w:t>
-      </w:r>
-    </w:p>
-    <w:p>
-      <w:pPr>
-        <w:autoSpaceDE w:val="0"/>
-        <w:autoSpaceDN w:val="0"/>
-        <w:adjustRightInd w:val="0"/>
-        <w:spacing w:after="0" w:line="240" w:lineRule="auto"/>
-        <w:rPr>
-          <w:rFonts w:ascii="Consolas" w:hAnsi="Consolas" w:cs="Consolas"/>
-          <w:sz w:val="19"/>
-          <w:szCs w:val="19"/>
-        </w:rPr>
-      </w:pPr>
-      <w:r>
-        <w:rPr>
-          <w:rFonts w:ascii="Consolas" w:hAnsi="Consolas" w:cs="Consolas"/>
-          <w:sz w:val="19"/>
-          <w:szCs w:val="19"/>
-        </w:rPr>
-        <w:t xml:space="preserve">            }</w:t>
-      </w:r>
-    </w:p>
-    <w:p>
-      <w:pPr>
-        <w:autoSpaceDE w:val="0"/>
-        <w:autoSpaceDN w:val="0"/>
-        <w:adjustRightInd w:val="0"/>
-        <w:spacing w:after="0" w:line="240" w:lineRule="auto"/>
-        <w:rPr>
-          <w:rFonts w:ascii="Consolas" w:hAnsi="Consolas" w:cs="Consolas"/>
-          <w:sz w:val="19"/>
-          <w:szCs w:val="19"/>
-        </w:rPr>
-      </w:pPr>
-      <w:r>
-        <w:rPr>
-          <w:rFonts w:ascii="Consolas" w:hAnsi="Consolas" w:cs="Consolas"/>
-          <w:sz w:val="19"/>
-          <w:szCs w:val="19"/>
-        </w:rPr>
-        <w:t xml:space="preserve">        }</w:t>
-      </w:r>
-    </w:p>
-    <w:p>
-      <w:r>
-        <w:t xml:space="preserve">Change: Return </w:t>
-      </w:r>
-      <w:proofErr w:type="spellStart"/>
-      <w:r>
-        <w:t>ILists</w:t>
-      </w:r>
-      <w:proofErr w:type="spellEnd"/>
-      <w:r>
-        <w:t xml:space="preserve"> instead of lists. </w:t>
-      </w:r>
-    </w:p>
-    <w:p>
-      <w:r>
-        <w:t>Reason: Replacing Interfaces instead of collections, it allows calling code to be more flexible, even though it’s ridiculously negligible in this specific case.</w:t>
-      </w:r>
-    </w:p>
-    <w:p>
-      <w:bookmarkStart w:id="0" w:name="_GoBack"/>
-      <w:bookmarkEnd w:id="0"/>
-    </w:p>
+    </w:p>
+    <w:p>
+      <w:pPr>
+        <w:autoSpaceDE w:val="0"/>
+        <w:autoSpaceDN w:val="0"/>
+        <w:adjustRightInd w:val="0"/>
+        <w:spacing w:after="0" w:line="240" w:lineRule="auto"/>
+      </w:pPr>
+      <w:r>
+        <w:t xml:space="preserve">Change: Made it so the statement checks if </w:t>
+      </w:r>
+      <w:proofErr w:type="spellStart"/>
+      <w:r>
+        <w:t>makeMove</w:t>
+      </w:r>
+      <w:proofErr w:type="spellEnd"/>
+      <w:r>
+        <w:t xml:space="preserve"> is true instead of if </w:t>
+      </w:r>
+      <w:proofErr w:type="spellStart"/>
+      <w:r>
+        <w:t>makemOve</w:t>
+      </w:r>
+      <w:r>
+        <w:t>r</w:t>
+      </w:r>
+      <w:proofErr w:type="spellEnd"/>
+      <w:r>
+        <w:t xml:space="preserve"> is false.</w:t>
+      </w:r>
+    </w:p>
+    <w:p>
+      <w:pPr>
+        <w:autoSpaceDE w:val="0"/>
+        <w:autoSpaceDN w:val="0"/>
+        <w:adjustRightInd w:val="0"/>
+        <w:spacing w:after="0" w:line="240" w:lineRule="auto"/>
+      </w:pPr>
+    </w:p>
+    <w:p>
+      <w:pPr>
+        <w:autoSpaceDE w:val="0"/>
+        <w:autoSpaceDN w:val="0"/>
+        <w:adjustRightInd w:val="0"/>
+        <w:spacing w:after="0" w:line="240" w:lineRule="auto"/>
+      </w:pPr>
+      <w:r>
+        <w:t>Reason: Eliminates Complements from if-then-else Statement.</w:t>
+      </w:r>
+    </w:p>
+    <w:p/>
     <w:sectPr>
       <w:pgSz w:w="12240" w:h="15840"/>
       <w:pgMar w:top="1440" w:right="1440" w:bottom="1440" w:left="1440" w:header="720" w:footer="720" w:gutter="0"/>

</xml_diff>